<commit_message>
Update tac follow Katalyst
</commit_message>
<xml_diff>
--- a/tac.docx
+++ b/tac.docx
@@ -1,6 +1,6 @@
 
 <file path=word/document.xml><?xml version="1.0" encoding="utf-8"?>
-<w:document xmlns:wpc="http://schemas.microsoft.com/office/word/2010/wordprocessingCanvas" xmlns:cx="http://schemas.microsoft.com/office/drawing/2014/chartex" xmlns:cx1="http://schemas.microsoft.com/office/drawing/2015/9/8/chartex" xmlns:cx2="http://schemas.microsoft.com/office/drawing/2015/10/21/chartex" xmlns:cx3="http://schemas.microsoft.com/office/drawing/2016/5/9/chartex" xmlns:cx4="http://schemas.microsoft.com/office/drawing/2016/5/10/chartex" xmlns:cx5="http://schemas.microsoft.com/office/drawing/2016/5/11/chartex" xmlns:cx6="http://schemas.microsoft.com/office/drawing/2016/5/12/chartex" xmlns:cx7="http://schemas.microsoft.com/office/drawing/2016/5/13/chartex" xmlns:cx8="http://schemas.microsoft.com/office/drawing/2016/5/14/chartex" xmlns:mc="http://schemas.openxmlformats.org/markup-compatibility/2006" xmlns:aink="http://schemas.microsoft.com/office/drawing/2016/ink" xmlns:am3d="http://schemas.microsoft.com/office/drawing/2017/model3d" xmlns:o="urn:schemas-microsoft-com:office:office" xmlns:r="http://schemas.openxmlformats.org/officeDocument/2006/relationships" xmlns:m="http://schemas.openxmlformats.org/officeDocument/2006/math" xmlns:v="urn:schemas-microsoft-com:vml" xmlns:wp14="http://schemas.microsoft.com/office/word/2010/wordprocessingDrawing" xmlns:wp="http://schemas.openxmlformats.org/drawingml/2006/wordprocessingDrawing" xmlns:w10="urn:schemas-microsoft-com:office:word" xmlns:w="http://schemas.openxmlformats.org/wordprocessingml/2006/main" xmlns:w14="http://schemas.microsoft.com/office/word/2010/wordml" xmlns:w15="http://schemas.microsoft.com/office/word/2012/wordml" xmlns:w16cid="http://schemas.microsoft.com/office/word/2016/wordml/cid" xmlns:w16se="http://schemas.microsoft.com/office/word/2015/wordml/symex" xmlns:wpg="http://schemas.microsoft.com/office/word/2010/wordprocessingGroup" xmlns:wpi="http://schemas.microsoft.com/office/word/2010/wordprocessingInk" xmlns:wne="http://schemas.microsoft.com/office/word/2006/wordml" xmlns:wps="http://schemas.microsoft.com/office/word/2010/wordprocessingShape" mc:Ignorable="w14 w15 w16se w16cid wp14">
+<w:document xmlns:wpc="http://schemas.microsoft.com/office/word/2010/wordprocessingCanvas" xmlns:cx="http://schemas.microsoft.com/office/drawing/2014/chartex" xmlns:cx1="http://schemas.microsoft.com/office/drawing/2015/9/8/chartex" xmlns:cx2="http://schemas.microsoft.com/office/drawing/2015/10/21/chartex" xmlns:cx3="http://schemas.microsoft.com/office/drawing/2016/5/9/chartex" xmlns:cx4="http://schemas.microsoft.com/office/drawing/2016/5/10/chartex" xmlns:cx5="http://schemas.microsoft.com/office/drawing/2016/5/11/chartex" xmlns:cx6="http://schemas.microsoft.com/office/drawing/2016/5/12/chartex" xmlns:cx7="http://schemas.microsoft.com/office/drawing/2016/5/13/chartex" xmlns:cx8="http://schemas.microsoft.com/office/drawing/2016/5/14/chartex" xmlns:mc="http://schemas.openxmlformats.org/markup-compatibility/2006" xmlns:aink="http://schemas.microsoft.com/office/drawing/2016/ink" xmlns:am3d="http://schemas.microsoft.com/office/drawing/2017/model3d" xmlns:o="urn:schemas-microsoft-com:office:office" xmlns:r="http://schemas.openxmlformats.org/officeDocument/2006/relationships" xmlns:m="http://schemas.openxmlformats.org/officeDocument/2006/math" xmlns:v="urn:schemas-microsoft-com:vml" xmlns:wp14="http://schemas.microsoft.com/office/word/2010/wordprocessingDrawing" xmlns:wp="http://schemas.openxmlformats.org/drawingml/2006/wordprocessingDrawing" xmlns:w10="urn:schemas-microsoft-com:office:word" xmlns:w="http://schemas.openxmlformats.org/wordprocessingml/2006/main" xmlns:w14="http://schemas.microsoft.com/office/word/2010/wordml" xmlns:w15="http://schemas.microsoft.com/office/word/2012/wordml" xmlns:w16cex="http://schemas.microsoft.com/office/word/2018/wordml/cex" xmlns:w16cid="http://schemas.microsoft.com/office/word/2016/wordml/cid" xmlns:w16="http://schemas.microsoft.com/office/word/2018/wordml" xmlns:w16se="http://schemas.microsoft.com/office/word/2015/wordml/symex" xmlns:wpg="http://schemas.microsoft.com/office/word/2010/wordprocessingGroup" xmlns:wpi="http://schemas.microsoft.com/office/word/2010/wordprocessingInk" xmlns:wne="http://schemas.microsoft.com/office/word/2006/wordml" xmlns:wps="http://schemas.microsoft.com/office/word/2010/wordprocessingShape" mc:Ignorable="w14 w15 w16se w16cid w16 w16cex wp14">
   <w:body>
     <w:p>
       <w:pPr>
@@ -68,7 +68,15 @@
           <w:sz w:val="56"/>
           <w:szCs w:val="56"/>
         </w:rPr>
-        <w:t>KyberSwap Token Exchange Terms &amp; Condition, V.4</w:t>
+        <w:t>KyberSwap Token Exchange Terms &amp; Condition, V.</w:t>
+      </w:r>
+      <w:r>
+        <w:rPr>
+          <w:rFonts w:ascii="Cambria" w:hAnsi="Cambria" w:cs="Times New Roman"/>
+          <w:sz w:val="56"/>
+          <w:szCs w:val="56"/>
+        </w:rPr>
+        <w:t>5</w:t>
       </w:r>
     </w:p>
     <w:p>
@@ -99,16 +107,7 @@
           <w:sz w:val="28"/>
           <w:szCs w:val="28"/>
         </w:rPr>
-        <w:t>1</w:t>
-      </w:r>
-      <w:r>
-        <w:rPr>
-          <w:rFonts w:ascii="Cambria" w:hAnsi="Cambria" w:cs="Times New Roman"/>
-          <w:b/>
-          <w:sz w:val="28"/>
-          <w:szCs w:val="28"/>
-        </w:rPr>
-        <w:t>7</w:t>
+        <w:t>07</w:t>
       </w:r>
       <w:r>
         <w:rPr>
@@ -136,7 +135,7 @@
           <w:sz w:val="28"/>
           <w:szCs w:val="28"/>
         </w:rPr>
-        <w:t>April</w:t>
+        <w:t>July</w:t>
       </w:r>
       <w:r>
         <w:rPr>
@@ -145,7 +144,16 @@
           <w:sz w:val="28"/>
           <w:szCs w:val="28"/>
         </w:rPr>
-        <w:t xml:space="preserve"> 2020</w:t>
+        <w:t xml:space="preserve"> </w:t>
+      </w:r>
+      <w:r>
+        <w:rPr>
+          <w:rFonts w:ascii="Cambria" w:hAnsi="Cambria" w:cs="Times New Roman"/>
+          <w:b/>
+          <w:sz w:val="28"/>
+          <w:szCs w:val="28"/>
+        </w:rPr>
+        <w:t>2020</w:t>
       </w:r>
     </w:p>
     <w:p>
@@ -1180,6 +1188,7 @@
         <w:rPr>
           <w:rFonts w:ascii="Cambria" w:hAnsi="Cambria" w:cs="Times New Roman"/>
           <w:b/>
+          <w:bCs/>
         </w:rPr>
         <w:t>Exchange Fee</w:t>
       </w:r>
@@ -1187,19 +1196,37 @@
         <w:rPr>
           <w:rFonts w:ascii="Cambria" w:hAnsi="Cambria" w:cs="Times New Roman"/>
         </w:rPr>
-        <w:t>” has the meaning ascribed thereto in Clause 5</w:t>
-      </w:r>
-      <w:r>
-        <w:rPr>
-          <w:rFonts w:ascii="Cambria" w:hAnsi="Cambria" w:cs="Times New Roman"/>
-        </w:rPr>
-        <w:t xml:space="preserve"> </w:t>
-      </w:r>
-      <w:r>
-        <w:rPr>
-          <w:rFonts w:ascii="Cambria" w:hAnsi="Cambria" w:cs="Times New Roman"/>
-        </w:rPr>
-        <w:t>of these Terms;</w:t>
+        <w:t xml:space="preserve">” </w:t>
+      </w:r>
+      <w:r>
+        <w:rPr>
+          <w:rFonts w:ascii="Cambria" w:hAnsi="Cambria" w:cs="Times New Roman"/>
+        </w:rPr>
+        <w:t xml:space="preserve">includes </w:t>
+      </w:r>
+      <w:r>
+        <w:rPr>
+          <w:rFonts w:ascii="Cambria" w:hAnsi="Cambria" w:cs="Times New Roman"/>
+        </w:rPr>
+        <w:t>Kyber Protocol Fee </w:t>
+      </w:r>
+      <w:r>
+        <w:rPr>
+          <w:rFonts w:ascii="Cambria" w:hAnsi="Cambria" w:cs="Times New Roman"/>
+        </w:rPr>
+        <w:t>and</w:t>
+      </w:r>
+      <w:r>
+        <w:rPr>
+          <w:rFonts w:ascii="Cambria" w:hAnsi="Cambria" w:cs="Times New Roman"/>
+        </w:rPr>
+        <w:t xml:space="preserve"> KyberSwap Fee</w:t>
+      </w:r>
+      <w:r>
+        <w:rPr>
+          <w:rFonts w:ascii="Cambria" w:hAnsi="Cambria" w:cs="Times New Roman"/>
+        </w:rPr>
+        <w:t>;</w:t>
       </w:r>
     </w:p>
     <w:p>
@@ -2737,7 +2764,7 @@
         <w:rPr>
           <w:rFonts w:ascii="Cambria" w:hAnsi="Cambria" w:cs="Times New Roman"/>
         </w:rPr>
-        <w:t>In order to use Limit Orders on the KyberSwap Site, you will need to register an account on KyberSwap retail platform (a "KyberSwap Account") and accept the terms of this Agreement and our Privacy Policy. KyberSwap may, in its sole discretion, refuse to open a KyberSwap Account for you, or limit the number of User’s address (es) that you may attach to your KyberSwap Account.</w:t>
+        <w:t>In order to use Limit Orders on the KyberSwap Site, you will need to register an account on KyberSwap retail platform (a "KyberSwap Account"). KyberSwap may, in its sole discretion, refuse to open a KyberSwap Account for you, or limit the number of User’s address (es) that you may attach to your KyberSwap Account.</w:t>
       </w:r>
     </w:p>
     <w:p>
@@ -3298,20 +3325,44 @@
         <w:rPr>
           <w:rFonts w:ascii="Cambria" w:hAnsi="Cambria" w:cs="Times New Roman"/>
         </w:rPr>
-        <w:t>No fee (“</w:t>
-      </w:r>
-      <w:r>
-        <w:rPr>
-          <w:rFonts w:ascii="Cambria" w:hAnsi="Cambria" w:cs="Times New Roman"/>
-          <w:b/>
-        </w:rPr>
         <w:t>Exchange Fee</w:t>
       </w:r>
       <w:r>
         <w:rPr>
           <w:rFonts w:ascii="Cambria" w:hAnsi="Cambria" w:cs="Times New Roman"/>
-        </w:rPr>
-        <w:t>”), except for Limit Orders as provided under Clause 7 of these Terms, will be payable by you for use of the Exchange Services for a Token Exchange unless KyberSwap notify you of any Exchange Fee being payable in respect of a Token Exchange Order before such Token Exchange Order be transmitted by you. Any Exchange Fee shall be denominated in KNC.</w:t>
+          <w:b/>
+        </w:rPr>
+        <w:t xml:space="preserve"> </w:t>
+      </w:r>
+      <w:r>
+        <w:rPr>
+          <w:rFonts w:ascii="Cambria" w:hAnsi="Cambria" w:cs="Times New Roman"/>
+        </w:rPr>
+        <w:t xml:space="preserve">will be payable by </w:t>
+      </w:r>
+      <w:r>
+        <w:rPr>
+          <w:rFonts w:ascii="Cambria" w:hAnsi="Cambria" w:cs="Times New Roman"/>
+        </w:rPr>
+        <w:t>Users</w:t>
+      </w:r>
+      <w:r>
+        <w:rPr>
+          <w:rFonts w:ascii="Cambria" w:hAnsi="Cambria" w:cs="Times New Roman"/>
+        </w:rPr>
+        <w:t xml:space="preserve"> for use of the Exchange Services. Exchange Fee shall be denominated in </w:t>
+      </w:r>
+      <w:r>
+        <w:rPr>
+          <w:rFonts w:ascii="Cambria" w:hAnsi="Cambria" w:cs="Times New Roman"/>
+        </w:rPr>
+        <w:t>ETH or Offer Token</w:t>
+      </w:r>
+      <w:r>
+        <w:rPr>
+          <w:rFonts w:ascii="Cambria" w:hAnsi="Cambria" w:cs="Times New Roman"/>
+        </w:rPr>
+        <w:t>.</w:t>
       </w:r>
     </w:p>
     <w:p>
@@ -3323,6 +3374,160 @@
           <w:rFonts w:ascii="Cambria" w:hAnsi="Cambria" w:cs="Times New Roman"/>
         </w:rPr>
       </w:pPr>
+      <w:r>
+        <w:rPr>
+          <w:rFonts w:ascii="Cambria" w:hAnsi="Cambria" w:cs="Times New Roman"/>
+        </w:rPr>
+        <w:t>Network Fees</w:t>
+      </w:r>
+      <w:r>
+        <w:rPr>
+          <w:rFonts w:ascii="Cambria" w:hAnsi="Cambria" w:cs="Times New Roman"/>
+        </w:rPr>
+        <w:t xml:space="preserve">, </w:t>
+      </w:r>
+      <w:r>
+        <w:rPr>
+          <w:rFonts w:ascii="Cambria" w:hAnsi="Cambria" w:cs="Times New Roman"/>
+        </w:rPr>
+        <w:t>except for Limit Orders as provided under Clause 7 of these Terms</w:t>
+      </w:r>
+      <w:r>
+        <w:rPr>
+          <w:rFonts w:ascii="Cambria" w:hAnsi="Cambria" w:cs="Times New Roman"/>
+        </w:rPr>
+        <w:t xml:space="preserve">, shall be charged for using </w:t>
+      </w:r>
+      <w:r>
+        <w:rPr>
+          <w:rFonts w:ascii="Cambria" w:hAnsi="Cambria" w:cs="Times New Roman"/>
+        </w:rPr>
+        <w:t>Exchange Services</w:t>
+      </w:r>
+      <w:r>
+        <w:rPr>
+          <w:rFonts w:ascii="Cambria" w:hAnsi="Cambria" w:cs="Times New Roman"/>
+        </w:rPr>
+        <w:t xml:space="preserve"> by Users. </w:t>
+      </w:r>
+    </w:p>
+    <w:p>
+      <w:pPr>
+        <w:spacing w:before="120" w:after="120"/>
+        <w:ind w:left="540"/>
+        <w:jc w:val="both"/>
+        <w:rPr>
+          <w:rFonts w:ascii="Cambria" w:hAnsi="Cambria" w:cs="Times New Roman"/>
+        </w:rPr>
+      </w:pPr>
+      <w:r>
+        <w:rPr>
+          <w:rFonts w:ascii="Cambria" w:hAnsi="Cambria" w:cs="Times New Roman"/>
+        </w:rPr>
+        <w:lastRenderedPageBreak/>
+        <w:t xml:space="preserve">User is required to check transaction data, including Exchange Fee being payable in respect of a Token Exchange Order, before such Token Exchange Order be transmitted by </w:t>
+      </w:r>
+      <w:r>
+        <w:rPr>
+          <w:rFonts w:ascii="Cambria" w:hAnsi="Cambria" w:cs="Times New Roman"/>
+        </w:rPr>
+        <w:t>U</w:t>
+      </w:r>
+      <w:r>
+        <w:rPr>
+          <w:rFonts w:ascii="Cambria" w:hAnsi="Cambria" w:cs="Times New Roman"/>
+        </w:rPr>
+        <w:t xml:space="preserve">ser. Post </w:t>
+      </w:r>
+      <w:r>
+        <w:rPr>
+          <w:rFonts w:ascii="Cambria" w:hAnsi="Cambria" w:cs="Times New Roman"/>
+        </w:rPr>
+        <w:t>Token Exchange Order</w:t>
+      </w:r>
+      <w:r>
+        <w:rPr>
+          <w:rFonts w:ascii="Cambria" w:hAnsi="Cambria" w:cs="Times New Roman"/>
+        </w:rPr>
+        <w:t xml:space="preserve"> is submitted, transaction data can be seen on </w:t>
+      </w:r>
+      <w:r>
+        <w:rPr>
+          <w:rFonts w:ascii="Cambria" w:hAnsi="Cambria" w:cs="Times New Roman"/>
+        </w:rPr>
+        <w:t>E</w:t>
+      </w:r>
+      <w:r>
+        <w:rPr>
+          <w:rFonts w:ascii="Cambria" w:hAnsi="Cambria" w:cs="Times New Roman"/>
+        </w:rPr>
+        <w:t>therscan (</w:t>
+      </w:r>
+      <w:hyperlink r:id="rId18" w:history="1">
+        <w:r>
+          <w:rPr>
+            <w:rStyle w:val="Hyperlink"/>
+            <w:rFonts w:ascii="Cambria" w:hAnsi="Cambria" w:cs="Times New Roman"/>
+          </w:rPr>
+          <w:t>https://etherscan.io/</w:t>
+        </w:r>
+      </w:hyperlink>
+      <w:r>
+        <w:rPr>
+          <w:rFonts w:ascii="Cambria" w:hAnsi="Cambria" w:cs="Times New Roman"/>
+        </w:rPr>
+        <w:t>)</w:t>
+      </w:r>
+    </w:p>
+    <w:p>
+      <w:pPr>
+        <w:spacing w:before="120" w:after="120"/>
+        <w:ind w:left="540"/>
+        <w:jc w:val="both"/>
+        <w:rPr>
+          <w:rFonts w:ascii="Cambria" w:hAnsi="Cambria" w:cs="Times New Roman"/>
+        </w:rPr>
+      </w:pPr>
+      <w:r>
+        <w:rPr>
+          <w:rFonts w:ascii="Cambria" w:hAnsi="Cambria" w:cs="Times New Roman"/>
+        </w:rPr>
+        <w:t xml:space="preserve">KyberSwap </w:t>
+      </w:r>
+      <w:r>
+        <w:rPr>
+          <w:rFonts w:ascii="Cambria" w:hAnsi="Cambria" w:cs="Times New Roman"/>
+        </w:rPr>
+        <w:t xml:space="preserve">may, in its discretion, update the </w:t>
+      </w:r>
+      <w:r>
+        <w:rPr>
+          <w:rFonts w:ascii="Cambria" w:hAnsi="Cambria" w:cs="Times New Roman"/>
+        </w:rPr>
+        <w:t>Exchange Fee</w:t>
+      </w:r>
+      <w:r>
+        <w:rPr>
+          <w:rFonts w:ascii="Cambria" w:hAnsi="Cambria" w:cs="Times New Roman"/>
+        </w:rPr>
+        <w:t xml:space="preserve"> at any time</w:t>
+      </w:r>
+      <w:r>
+        <w:rPr>
+          <w:rFonts w:ascii="Cambria" w:hAnsi="Cambria" w:cs="Times New Roman"/>
+        </w:rPr>
+        <w:t xml:space="preserve">. </w:t>
+      </w:r>
+    </w:p>
+    <w:p>
+      <w:pPr>
+        <w:spacing w:before="120" w:after="120"/>
+        <w:ind w:firstLine="540"/>
+        <w:jc w:val="both"/>
+        <w:rPr>
+          <w:rFonts w:ascii="Cambria" w:hAnsi="Cambria" w:cs="Times New Roman"/>
+        </w:rPr>
+      </w:pPr>
     </w:p>
     <w:p>
       <w:pPr>
@@ -3336,7 +3541,6 @@
         <w:rPr>
           <w:rFonts w:ascii="Cambria" w:hAnsi="Cambria" w:cs="Times New Roman"/>
         </w:rPr>
-        <w:lastRenderedPageBreak/>
         <w:t>SUPPORTED TOKENS</w:t>
       </w:r>
     </w:p>
@@ -3557,43 +3761,6 @@
         <w:rPr>
           <w:rFonts w:ascii="Cambria" w:hAnsi="Cambria" w:cs="Times New Roman"/>
         </w:rPr>
-        <w:t xml:space="preserve">Users making use of Limit Orders shall incur a fee in line with the applicable Network Fees published  on </w:t>
-      </w:r>
-      <w:hyperlink r:id="rId18">
-        <w:r>
-          <w:rPr>
-            <w:rFonts w:ascii="Cambria" w:hAnsi="Cambria" w:cs="Times New Roman"/>
-          </w:rPr>
-          <w:t xml:space="preserve"> </w:t>
-        </w:r>
-      </w:hyperlink>
-      <w:r>
-        <w:rPr>
-          <w:rFonts w:ascii="Cambria" w:hAnsi="Cambria" w:cs="Times New Roman"/>
-          <w:color w:val="1155CC"/>
-          <w:u w:val="single"/>
-        </w:rPr>
-        <w:t>https://kyberswap.com/,</w:t>
-      </w:r>
-      <w:r>
-        <w:rPr>
-          <w:rFonts w:ascii="Cambria" w:hAnsi="Cambria" w:cs="Times New Roman"/>
-        </w:rPr>
-        <w:t xml:space="preserve"> and  may change from time to time.</w:t>
-      </w:r>
-    </w:p>
-    <w:p>
-      <w:pPr>
-        <w:pStyle w:val="Style2"/>
-        <w:spacing w:line="312" w:lineRule="auto"/>
-        <w:rPr>
-          <w:rFonts w:ascii="Cambria" w:hAnsi="Cambria" w:cs="Times New Roman"/>
-        </w:rPr>
-      </w:pPr>
-      <w:r>
-        <w:rPr>
-          <w:rFonts w:ascii="Cambria" w:hAnsi="Cambria" w:cs="Times New Roman"/>
-        </w:rPr>
         <w:t>When making a Limit Order, the User must keep the Offer Tokens in their User Address, until execution of the Limit Order can be completed and there is Complete Token Exchange.</w:t>
       </w:r>
     </w:p>
@@ -3684,6 +3851,7 @@
         <w:rPr>
           <w:rFonts w:ascii="Cambria" w:hAnsi="Cambria" w:cs="Times New Roman"/>
         </w:rPr>
+        <w:lastRenderedPageBreak/>
         <w:t>User has insufficient funds for the Limit Order (moved funds out of designated wallet prior to limit order execution); or</w:t>
       </w:r>
     </w:p>
@@ -3739,7 +3907,6 @@
         <w:rPr>
           <w:rFonts w:ascii="Cambria" w:hAnsi="Cambria" w:cs="Times New Roman"/>
         </w:rPr>
-        <w:lastRenderedPageBreak/>
         <w:t>ACKNOWLEDGEMENTS, REPRESENTATIONS AND WARRANTIES</w:t>
       </w:r>
     </w:p>
@@ -3960,6 +4127,7 @@
         <w:rPr>
           <w:rFonts w:ascii="Cambria" w:hAnsi="Cambria" w:cs="Times New Roman"/>
         </w:rPr>
+        <w:lastRenderedPageBreak/>
         <w:t>any User Address provided by you is fully operational, secure and valid;</w:t>
       </w:r>
     </w:p>
@@ -4010,7 +4178,6 @@
         <w:rPr>
           <w:rFonts w:ascii="Cambria" w:hAnsi="Cambria" w:cs="Times New Roman"/>
         </w:rPr>
-        <w:lastRenderedPageBreak/>
         <w:t>such corporation is duly incorporated and validly existing under the Applicable Laws of its country; and</w:t>
       </w:r>
     </w:p>
@@ -4179,6 +4346,7 @@
         <w:rPr>
           <w:rFonts w:ascii="Cambria" w:hAnsi="Cambria" w:cs="Times New Roman"/>
         </w:rPr>
+        <w:lastRenderedPageBreak/>
         <w:t>you are using the Services as principal and for your own benefit and you are not acting on the instructions of, or as nominee or agent for or on behalf of any other person; and</w:t>
       </w:r>
     </w:p>
@@ -4209,7 +4377,6 @@
         <w:rPr>
           <w:rFonts w:ascii="Cambria" w:hAnsi="Cambria" w:cs="Times New Roman"/>
         </w:rPr>
-        <w:lastRenderedPageBreak/>
         <w:t>None of the KyberSwap Affiliates</w:t>
       </w:r>
       <w:r>
@@ -4513,6 +4680,7 @@
         <w:rPr>
           <w:rFonts w:ascii="Cambria" w:hAnsi="Cambria" w:cs="Times New Roman"/>
         </w:rPr>
+        <w:lastRenderedPageBreak/>
         <w:t>You shall be responsible for the reporting requirements under the Applicable Laws in respect of any Token Exchange including the reporting requirements in respect of any taxable income derived in connection with the use of Services to the relevant Governmental Authority.</w:t>
       </w:r>
     </w:p>
@@ -4528,14 +4696,7 @@
         <w:rPr>
           <w:rFonts w:ascii="Cambria" w:hAnsi="Cambria" w:cs="Times New Roman"/>
         </w:rPr>
-        <w:t xml:space="preserve">Your relationship with us and the operation and use of Services including the implementation of Token Exchange, shall be subject at all times to the Applicable Laws. Any KyberSwap Affiliate may take or refrain from taking any action whatsoever, and you shall comply with, and shall do </w:t>
-      </w:r>
-      <w:r>
-        <w:rPr>
-          <w:rFonts w:ascii="Cambria" w:hAnsi="Cambria" w:cs="Times New Roman"/>
-        </w:rPr>
-        <w:lastRenderedPageBreak/>
-        <w:t>all things required by any Kyber Affiliate in order to procure or ensure compliance with Applicable Laws. You acknowledge and agree that no KyberSwap Affiliate shall be liable to you as a result of any action taken by any KyberSwap Affiliate to comply with Applicable Laws.</w:t>
+        <w:t>Your relationship with us and the operation and use of Services including the implementation of Token Exchange, shall be subject at all times to the Applicable Laws. Any KyberSwap Affiliate may take or refrain from taking any action whatsoever, and you shall comply with, and shall do all things required by any Kyber Affiliate in order to procure or ensure compliance with Applicable Laws. You acknowledge and agree that no KyberSwap Affiliate shall be liable to you as a result of any action taken by any KyberSwap Affiliate to comply with Applicable Laws.</w:t>
       </w:r>
     </w:p>
     <w:p>
@@ -4789,6 +4950,7 @@
         <w:rPr>
           <w:rFonts w:ascii="Cambria" w:hAnsi="Cambria" w:cs="Times New Roman"/>
         </w:rPr>
+        <w:lastRenderedPageBreak/>
         <w:t>transfer your account access or the rights to your account to a third-party, unless by operation of law or with our express permission.</w:t>
       </w:r>
     </w:p>
@@ -4844,14 +5006,7 @@
         <w:rPr>
           <w:rFonts w:ascii="Cambria" w:hAnsi="Cambria" w:cs="Times New Roman"/>
         </w:rPr>
-        <w:t xml:space="preserve">defame, abuse, extort, harass, stalk, threaten or otherwise violate or infringe the legal rights (such as, but not limited to, rights of privacy, publicity and intellectual </w:t>
-      </w:r>
-      <w:r>
-        <w:rPr>
-          <w:rFonts w:ascii="Cambria" w:hAnsi="Cambria" w:cs="Times New Roman"/>
-        </w:rPr>
-        <w:lastRenderedPageBreak/>
-        <w:t>property) of others, including but not limited to the KyberSwap platform, its representatives, employees, agents, and affiliates;</w:t>
+        <w:t>defame, abuse, extort, harass, stalk, threaten or otherwise violate or infringe the legal rights (such as, but not limited to, rights of privacy, publicity and intellectual property) of others, including but not limited to the KyberSwap platform, its representatives, employees, agents, and affiliates;</w:t>
       </w:r>
     </w:p>
     <w:p>
@@ -5129,7 +5284,14 @@
         <w:rPr>
           <w:rFonts w:ascii="Cambria" w:hAnsi="Cambria" w:cs="Times New Roman"/>
         </w:rPr>
-        <w:t>(whether or not involving items) infringe or violate any copyright, trademark, right of publicity or privacy or any other proprietary right under the law, including but not limited to the creation, issuance, sale, offer for sale, trading, distribution, solicitation, marketing, or promotion of any investment products (including DLT Assets characterised as Financial Instruments under Securities and Investment Business Act, fiat currency, securities, commodities, investment or trading products, derivatives, structured products, investment funds, investment portfolios, commodity pools, swaps, securitisations or synthetic products), including where the price, return, and/or performance of the investment product is based on, derived from, or related to any KyberSwap Affiliate or any portion thereof, without our express prior written consent;</w:t>
+        <w:t xml:space="preserve">(whether or not involving items) infringe or violate any copyright, trademark, right of publicity or privacy or any other proprietary right under the law, including but not limited to the creation, issuance, sale, offer for sale, trading, distribution, solicitation, marketing, or promotion of any investment products (including DLT Assets characterised as Financial Instruments under Securities and Investment Business Act, fiat currency, securities, commodities, investment or trading products, derivatives, structured products, investment funds, investment portfolios, commodity pools, swaps, securitisations or synthetic products), including where the price, return, and/or performance of the investment product </w:t>
+      </w:r>
+      <w:r>
+        <w:rPr>
+          <w:rFonts w:ascii="Cambria" w:hAnsi="Cambria" w:cs="Times New Roman"/>
+        </w:rPr>
+        <w:lastRenderedPageBreak/>
+        <w:t>is based on, derived from, or related to any KyberSwap Affiliate or any portion thereof, without our express prior written consent;</w:t>
       </w:r>
     </w:p>
     <w:p>
@@ -5189,7 +5351,6 @@
         <w:rPr>
           <w:rFonts w:ascii="Cambria" w:hAnsi="Cambria" w:cs="Times New Roman"/>
         </w:rPr>
-        <w:lastRenderedPageBreak/>
         <w:t>make use of intellectual property, name, or logo, including use of trade or service marks belonging to any KyberSwap Affiliate without express consent from us or in a manner that otherwise harms any KyberSwap Affiliate;</w:t>
       </w:r>
     </w:p>
@@ -5347,7 +5508,14 @@
         <w:rPr>
           <w:rFonts w:ascii="Cambria" w:hAnsi="Cambria" w:cs="Times New Roman"/>
         </w:rPr>
-        <w:t xml:space="preserve"> Although KyberSwap intends to provide accurate and timely information on the Website, the Website (including, without limitation, the Content) may not always be entirely accurate, complete or current and may also include technical inaccuracies or typographical errors. In an effort to continue to provide you with as complete and accurate information as possible, information may, to the extent permitted by applicable law, be changed or updated from time to time without notice, including without limitation information regarding our policies, products and services. Accordingly, you should verify all information before relying on it, and all decisions based on information contained on the Website are your sole responsibility and KyberSwap shall have no liability for such decisions. </w:t>
+        <w:t xml:space="preserve"> Although KyberSwap intends to provide accurate and timely information on the Website, the Website (including, without limitation, the Content) may not always be entirely accurate, complete or current and may also include technical inaccuracies or typographical errors. In an effort to continue to provide you with as complete and accurate information as possible, information may, to the extent permitted by applicable law, be changed or updated </w:t>
+      </w:r>
+      <w:r>
+        <w:rPr>
+          <w:rFonts w:ascii="Cambria" w:hAnsi="Cambria" w:cs="Times New Roman"/>
+        </w:rPr>
+        <w:lastRenderedPageBreak/>
+        <w:t xml:space="preserve">from time to time without notice, including without limitation information regarding our policies, products and services. Accordingly, you should verify all information before relying on it, and all decisions based on information contained on the Website are your sole responsibility and KyberSwap shall have no liability for such decisions. </w:t>
       </w:r>
     </w:p>
     <w:p>
@@ -5374,14 +5542,7 @@
         <w:rPr>
           <w:rFonts w:ascii="Cambria" w:hAnsi="Cambria" w:cs="Times New Roman"/>
         </w:rPr>
-        <w:t xml:space="preserve">For your convenience, links may be provided by KyberSwap to services, products and information offered on other websites which are owned or operated by other </w:t>
-      </w:r>
-      <w:r>
-        <w:rPr>
-          <w:rFonts w:ascii="Cambria" w:hAnsi="Cambria" w:cs="Times New Roman"/>
-        </w:rPr>
-        <w:lastRenderedPageBreak/>
-        <w:t>companies forming part of the Kyber group, or by unrelated third-parties. KyberSwap is not responsible for the services, products and information that are offered on any of these third-party websites. The data protection practices of the third-party website may be different from the data protection practices of KyberSwap; you should therefore acquaint yourself with the applicable terms and conditions, Privacy Policy and security measures of the third-party website. KyberSwap shall not be responsible for any damage or loss, whether directly or indirectly, that is a result of the use of a link to a third-party website nor will KyberSwap be liable for any failure of the products and services that are provided on these third-party websites.</w:t>
+        <w:t>For your convenience, links may be provided by KyberSwap to services, products and information offered on other websites which are owned or operated by other companies forming part of the Kyber group, or by unrelated third-parties. KyberSwap is not responsible for the services, products and information that are offered on any of these third-party websites. The data protection practices of the third-party website may be different from the data protection practices of KyberSwap; you should therefore acquaint yourself with the applicable terms and conditions, Privacy Policy and security measures of the third-party website. KyberSwap shall not be responsible for any damage or loss, whether directly or indirectly, that is a result of the use of a link to a third-party website nor will KyberSwap be liable for any failure of the products and services that are provided on these third-party websites.</w:t>
       </w:r>
     </w:p>
     <w:p>
@@ -5483,6 +5644,7 @@
         <w:rPr>
           <w:rFonts w:ascii="Cambria" w:hAnsi="Cambria" w:cs="Times New Roman"/>
         </w:rPr>
+        <w:lastRenderedPageBreak/>
         <w:t>Copies of the most up-to-date version of the Agreement will be made available on the Website at all times and will be provided to you by email at your request.</w:t>
       </w:r>
     </w:p>
@@ -5531,14 +5693,7 @@
         <w:rPr>
           <w:rFonts w:ascii="Cambria" w:hAnsi="Cambria" w:cs="Times New Roman"/>
         </w:rPr>
-        <w:t xml:space="preserve">and continue to provide accurate and up to date information </w:t>
-      </w:r>
-      <w:r>
-        <w:rPr>
-          <w:rFonts w:ascii="Cambria" w:hAnsi="Cambria" w:cs="Times New Roman"/>
-        </w:rPr>
-        <w:lastRenderedPageBreak/>
-        <w:t>throughout the duration of the Security Breach. You must take any steps that KyberSwap reasonably require to reduce, manage or report any Security Breach. Failure to provide prompt notification of any Security Breach may be taken into account in our determination of the appropriate resolution of the matter.</w:t>
+        <w:t>and continue to provide accurate and up to date information throughout the duration of the Security Breach. You must take any steps that KyberSwap reasonably require to reduce, manage or report any Security Breach. Failure to provide prompt notification of any Security Breach may be taken into account in our determination of the appropriate resolution of the matter.</w:t>
       </w:r>
     </w:p>
     <w:p>
@@ -5765,6 +5920,7 @@
         <w:rPr>
           <w:rFonts w:ascii="Cambria" w:hAnsi="Cambria" w:cs="Times New Roman"/>
         </w:rPr>
+        <w:lastRenderedPageBreak/>
         <w:t>failure or delay in the execution of Token Exchange</w:t>
       </w:r>
       <w:r>
@@ -5786,14 +5942,158 @@
         <w:rPr>
           <w:rFonts w:ascii="Cambria" w:hAnsi="Cambria" w:cs="Times New Roman"/>
         </w:rPr>
-        <w:t xml:space="preserve">failure, malfunction or breakdown of, or disruption to, the operation of any KyberSwap Affiliate, KyberSwap Platform, Supported Tokens, or any technology (including but not limited to smart contract technology) on which any KyberSwap Affiliate, the KyberSwap Platform, Supported Tokens, the User Address, the Kyber Protocol Smart Contract Address, the KyberSwap Platform or Token Exchange relies on, due to occurrences of a Fork, hacks, mining attacks (including but not limited to double-spend attacks, majority </w:t>
-      </w:r>
+        <w:t>failure, malfunction or breakdown of, or disruption to, the operation of any KyberSwap Affiliate, KyberSwap Platform, Supported Tokens, or any technology (including but not limited to smart contract technology) on which any KyberSwap Affiliate, the KyberSwap Platform, Supported Tokens, the User Address, the Kyber Protocol Smart Contract Address, the KyberSwap Platform or Token Exchange relies on, due to occurrences of a Fork, hacks, mining attacks (including but not limited to double-spend attacks, majority mining power attacks and “selfish-mining” attacks), cyber-attacks, distributed denials of service, errors, vulnerabilities, defects, flaws in programming or source code or otherwise, regardless of when such failure, malfunction, breakdown, or disruption occurs;</w:t>
+      </w:r>
+    </w:p>
+    <w:p>
+      <w:pPr>
+        <w:pStyle w:val="Style3"/>
+        <w:spacing w:line="312" w:lineRule="auto"/>
+        <w:rPr>
+          <w:rFonts w:ascii="Cambria" w:hAnsi="Cambria" w:cs="Times New Roman"/>
+        </w:rPr>
+      </w:pPr>
+      <w:r>
+        <w:rPr>
+          <w:rFonts w:ascii="Cambria" w:hAnsi="Cambria" w:cs="Times New Roman"/>
+        </w:rPr>
+        <w:t>failure, malfunction or breakdown of, or disruption to, the operation of any blockchain, any blockchain-based software systems or any blockchain technology in connection with the operations of any KyberSwap Affiliate, the KyberSwap Platform, Supported Tokens, the User Address, the Kyber Protocol Smart Contract Address, the KyberSwap Platform, Token Exchange, relies on, due to occurrences of a Fork, hacks, mining attacks (including but not limited to double-spend attacks, majority mining power attacks and “selfish-mining” attacks), cyber-attacks, distributed denials of service, errors, vulnerabilities, defects, flaws in programming or source code or otherwise, regardless of when such failure, malfunction, breakdown, or disruption occurs;</w:t>
+      </w:r>
+    </w:p>
+    <w:p>
+      <w:pPr>
+        <w:pStyle w:val="Style3"/>
+        <w:spacing w:line="312" w:lineRule="auto"/>
+        <w:rPr>
+          <w:rFonts w:ascii="Cambria" w:hAnsi="Cambria" w:cs="Times New Roman"/>
+        </w:rPr>
+      </w:pPr>
+      <w:r>
+        <w:rPr>
+          <w:rFonts w:ascii="Cambria" w:hAnsi="Cambria" w:cs="Times New Roman"/>
+        </w:rPr>
+        <w:t>any virus, error, bug, flaw, defect or otherwise adversely affecting the operation, functionality, usage, storage, transmission mechanisms, transferability or tradability and other material characteristics of the Supported Tokens or the KyberSwap Platform;</w:t>
+      </w:r>
+    </w:p>
+    <w:p>
+      <w:pPr>
+        <w:pStyle w:val="Style3"/>
+        <w:spacing w:line="312" w:lineRule="auto"/>
+        <w:rPr>
+          <w:rFonts w:ascii="Cambria" w:hAnsi="Cambria" w:cs="Times New Roman"/>
+        </w:rPr>
+      </w:pPr>
+      <w:r>
+        <w:rPr>
+          <w:rFonts w:ascii="Cambria" w:hAnsi="Cambria" w:cs="Times New Roman"/>
+        </w:rPr>
+        <w:t>decreases or volatility in traded prices or trading volume of the Supported Tokens;</w:t>
+      </w:r>
+    </w:p>
+    <w:p>
+      <w:pPr>
+        <w:pStyle w:val="Style3"/>
+        <w:spacing w:line="312" w:lineRule="auto"/>
+        <w:rPr>
+          <w:rFonts w:ascii="Cambria" w:hAnsi="Cambria" w:cs="Times New Roman"/>
+        </w:rPr>
+      </w:pPr>
+      <w:r>
+        <w:rPr>
+          <w:rFonts w:ascii="Cambria" w:hAnsi="Cambria" w:cs="Times New Roman"/>
+        </w:rPr>
+        <w:t>failure or unfitness of the Services, the KyberSwap Platform or any Supported Token for any specific purpose;</w:t>
+      </w:r>
+    </w:p>
+    <w:p>
+      <w:pPr>
+        <w:pStyle w:val="Style3"/>
+        <w:spacing w:line="312" w:lineRule="auto"/>
+        <w:rPr>
+          <w:rFonts w:ascii="Cambria" w:hAnsi="Cambria" w:cs="Times New Roman"/>
+        </w:rPr>
+      </w:pPr>
+      <w:r>
+        <w:rPr>
+          <w:rFonts w:ascii="Cambria" w:hAnsi="Cambria" w:cs="Times New Roman"/>
+        </w:rPr>
+        <w:t>the manner of utilisation of Offer Tokens and the Request Tokens in connection with Token Exchange;</w:t>
+      </w:r>
+    </w:p>
+    <w:p>
+      <w:pPr>
+        <w:pStyle w:val="Style3"/>
+        <w:spacing w:line="312" w:lineRule="auto"/>
+        <w:rPr>
+          <w:rFonts w:ascii="Cambria" w:hAnsi="Cambria" w:cs="Times New Roman"/>
+        </w:rPr>
+      </w:pPr>
+      <w:r>
+        <w:rPr>
+          <w:rFonts w:ascii="Cambria" w:hAnsi="Cambria" w:cs="Times New Roman"/>
+        </w:rPr>
+        <w:t>failure to disclose information relating to the progress of Token Exchange;</w:t>
+      </w:r>
+    </w:p>
+    <w:p>
+      <w:pPr>
+        <w:pStyle w:val="Style3"/>
+        <w:spacing w:line="312" w:lineRule="auto"/>
+        <w:rPr>
+          <w:rFonts w:ascii="Cambria" w:hAnsi="Cambria" w:cs="Times New Roman"/>
+        </w:rPr>
+      </w:pPr>
+      <w:r>
+        <w:rPr>
+          <w:rFonts w:ascii="Cambria" w:hAnsi="Cambria" w:cs="Times New Roman"/>
+        </w:rPr>
+        <w:t>loss of possession of the credentials for accessing, or loss or destruction of the private keys of, any wallet, the User Address or User Account, in any manner and to any extent;</w:t>
+      </w:r>
+    </w:p>
+    <w:p>
+      <w:pPr>
+        <w:pStyle w:val="Style3"/>
+        <w:spacing w:line="312" w:lineRule="auto"/>
+        <w:rPr>
+          <w:rFonts w:ascii="Cambria" w:hAnsi="Cambria" w:cs="Times New Roman"/>
+        </w:rPr>
+      </w:pPr>
+      <w:r>
+        <w:rPr>
+          <w:rFonts w:ascii="Cambria" w:hAnsi="Cambria" w:cs="Times New Roman"/>
+        </w:rPr>
+        <w:t>any prohibition, restriction or regulation by any government or regulatory authority in any jurisdiction of the operation, functionality, usage, storage, transmission mechanisms, transferability or tradability of the Supported Tokens or other material characteristics of the Supported Tokens;</w:t>
+      </w:r>
+    </w:p>
+    <w:p>
+      <w:pPr>
+        <w:pStyle w:val="Style3"/>
+        <w:spacing w:line="312" w:lineRule="auto"/>
+        <w:rPr>
+          <w:rFonts w:ascii="Cambria" w:hAnsi="Cambria" w:cs="Times New Roman"/>
+        </w:rPr>
+      </w:pPr>
+      <w:r>
+        <w:rPr>
+          <w:rFonts w:ascii="Cambria" w:hAnsi="Cambria" w:cs="Times New Roman"/>
+        </w:rPr>
+        <w:t>any prohibition, restriction or regulation by any government or regulatory authority in any jurisdiction of the operation, functionality, usage, transmission mechanisms of the Services and/or KyberSwap Platform or other material characteristics of the Services and/or KyberSwap Platform;</w:t>
+      </w:r>
+    </w:p>
+    <w:p>
+      <w:pPr>
+        <w:pStyle w:val="Style3"/>
+        <w:spacing w:line="312" w:lineRule="auto"/>
+        <w:rPr>
+          <w:rFonts w:ascii="Cambria" w:hAnsi="Cambria" w:cs="Times New Roman"/>
+        </w:rPr>
+      </w:pPr>
       <w:r>
         <w:rPr>
           <w:rFonts w:ascii="Cambria" w:hAnsi="Cambria" w:cs="Times New Roman"/>
         </w:rPr>
         <w:lastRenderedPageBreak/>
-        <w:t>mining power attacks and “selfish-mining” attacks), cyber-attacks, distributed denials of service, errors, vulnerabilities, defects, flaws in programming or source code or otherwise, regardless of when such failure, malfunction, breakdown, or disruption occurs;</w:t>
+        <w:t>any risks associated with the Whitepaper, the Website, the Services, any KyberSwap Affiliate, the Supported Tokens, your use of the Services, the User Address, your provision of the User Address, the Kyber Protocol Smart Contract Address, and the KyberSwap Platform, including but not limited to the risks set out in Annex 1 hereto; and</w:t>
       </w:r>
     </w:p>
     <w:p>
@@ -5808,164 +6108,7 @@
         <w:rPr>
           <w:rFonts w:ascii="Cambria" w:hAnsi="Cambria" w:cs="Times New Roman"/>
         </w:rPr>
-        <w:t>failure, malfunction or breakdown of, or disruption to, the operation of any blockchain, any blockchain-based software systems or any blockchain technology in connection with the operations of any KyberSwap Affiliate, the KyberSwap Platform, Supported Tokens, the User Address, the Kyber Protocol Smart Contract Address, the KyberSwap Platform, Token Exchange, relies on, due to occurrences of a Fork, hacks, mining attacks (including but not limited to double-spend attacks, majority mining power attacks and “selfish-mining” attacks), cyber-attacks, distributed denials of service, errors, vulnerabilities, defects, flaws in programming or source code or otherwise, regardless of when such failure, malfunction, breakdown, or disruption occurs;</w:t>
-      </w:r>
-    </w:p>
-    <w:p>
-      <w:pPr>
-        <w:pStyle w:val="Style3"/>
-        <w:spacing w:line="312" w:lineRule="auto"/>
-        <w:rPr>
-          <w:rFonts w:ascii="Cambria" w:hAnsi="Cambria" w:cs="Times New Roman"/>
-        </w:rPr>
-      </w:pPr>
-      <w:r>
-        <w:rPr>
-          <w:rFonts w:ascii="Cambria" w:hAnsi="Cambria" w:cs="Times New Roman"/>
-        </w:rPr>
-        <w:t>any virus, error, bug, flaw, defect or otherwise adversely affecting the operation, functionality, usage, storage, transmission mechanisms, transferability or tradability and other material characteristics of the Supported Tokens or the KyberSwap Platform;</w:t>
-      </w:r>
-    </w:p>
-    <w:p>
-      <w:pPr>
-        <w:pStyle w:val="Style3"/>
-        <w:spacing w:line="312" w:lineRule="auto"/>
-        <w:rPr>
-          <w:rFonts w:ascii="Cambria" w:hAnsi="Cambria" w:cs="Times New Roman"/>
-        </w:rPr>
-      </w:pPr>
-      <w:r>
-        <w:rPr>
-          <w:rFonts w:ascii="Cambria" w:hAnsi="Cambria" w:cs="Times New Roman"/>
-        </w:rPr>
-        <w:t>decreases or volatility in traded prices or trading volume of the Supported Tokens;</w:t>
-      </w:r>
-    </w:p>
-    <w:p>
-      <w:pPr>
-        <w:pStyle w:val="Style3"/>
-        <w:spacing w:line="312" w:lineRule="auto"/>
-        <w:rPr>
-          <w:rFonts w:ascii="Cambria" w:hAnsi="Cambria" w:cs="Times New Roman"/>
-        </w:rPr>
-      </w:pPr>
-      <w:r>
-        <w:rPr>
-          <w:rFonts w:ascii="Cambria" w:hAnsi="Cambria" w:cs="Times New Roman"/>
-        </w:rPr>
-        <w:t>failure or unfitness of the Services, the KyberSwap Platform or any Supported Token for any specific purpose;</w:t>
-      </w:r>
-    </w:p>
-    <w:p>
-      <w:pPr>
-        <w:pStyle w:val="Style3"/>
-        <w:spacing w:line="312" w:lineRule="auto"/>
-        <w:rPr>
-          <w:rFonts w:ascii="Cambria" w:hAnsi="Cambria" w:cs="Times New Roman"/>
-        </w:rPr>
-      </w:pPr>
-      <w:r>
-        <w:rPr>
-          <w:rFonts w:ascii="Cambria" w:hAnsi="Cambria" w:cs="Times New Roman"/>
-        </w:rPr>
-        <w:t>the manner of utilisation of Offer Tokens and the Request Tokens in connection with Token Exchange;</w:t>
-      </w:r>
-    </w:p>
-    <w:p>
-      <w:pPr>
-        <w:pStyle w:val="Style3"/>
-        <w:spacing w:line="312" w:lineRule="auto"/>
-        <w:rPr>
-          <w:rFonts w:ascii="Cambria" w:hAnsi="Cambria" w:cs="Times New Roman"/>
-        </w:rPr>
-      </w:pPr>
-      <w:r>
-        <w:rPr>
-          <w:rFonts w:ascii="Cambria" w:hAnsi="Cambria" w:cs="Times New Roman"/>
-        </w:rPr>
-        <w:t>failure to disclose information relating to the progress of Token Exchange;</w:t>
-      </w:r>
-    </w:p>
-    <w:p>
-      <w:pPr>
-        <w:pStyle w:val="Style3"/>
-        <w:spacing w:line="312" w:lineRule="auto"/>
-        <w:rPr>
-          <w:rFonts w:ascii="Cambria" w:hAnsi="Cambria" w:cs="Times New Roman"/>
-        </w:rPr>
-      </w:pPr>
-      <w:r>
-        <w:rPr>
-          <w:rFonts w:ascii="Cambria" w:hAnsi="Cambria" w:cs="Times New Roman"/>
-        </w:rPr>
-        <w:t>loss of possession of the credentials for accessing, or loss or destruction of the private keys of, any wallet, the User Address or User Account, in any manner and to any extent;</w:t>
-      </w:r>
-    </w:p>
-    <w:p>
-      <w:pPr>
-        <w:pStyle w:val="Style3"/>
-        <w:spacing w:line="312" w:lineRule="auto"/>
-        <w:rPr>
-          <w:rFonts w:ascii="Cambria" w:hAnsi="Cambria" w:cs="Times New Roman"/>
-        </w:rPr>
-      </w:pPr>
-      <w:r>
-        <w:rPr>
-          <w:rFonts w:ascii="Cambria" w:hAnsi="Cambria" w:cs="Times New Roman"/>
-        </w:rPr>
-        <w:t>any prohibition, restriction or regulation by any government or regulatory authority in any jurisdiction of the operation, functionality, usage, storage, transmission mechanisms, transferability or tradability of the Supported Tokens or other material characteristics of the Supported Tokens;</w:t>
-      </w:r>
-    </w:p>
-    <w:p>
-      <w:pPr>
-        <w:pStyle w:val="Style3"/>
-        <w:spacing w:line="312" w:lineRule="auto"/>
-        <w:rPr>
-          <w:rFonts w:ascii="Cambria" w:hAnsi="Cambria" w:cs="Times New Roman"/>
-        </w:rPr>
-      </w:pPr>
-      <w:r>
-        <w:rPr>
-          <w:rFonts w:ascii="Cambria" w:hAnsi="Cambria" w:cs="Times New Roman"/>
-        </w:rPr>
-        <w:t>any prohibition, restriction or regulation by any government or regulatory authority in any jurisdiction of the operation, functionality, usage, transmission mechanisms of the Services and/or KyberSwap Platform or other material characteristics of the Services and/or KyberSwap Platform;</w:t>
-      </w:r>
-    </w:p>
-    <w:p>
-      <w:pPr>
-        <w:pStyle w:val="Style3"/>
-        <w:spacing w:line="312" w:lineRule="auto"/>
-        <w:rPr>
-          <w:rFonts w:ascii="Cambria" w:hAnsi="Cambria" w:cs="Times New Roman"/>
-        </w:rPr>
-      </w:pPr>
-      <w:r>
-        <w:rPr>
-          <w:rFonts w:ascii="Cambria" w:hAnsi="Cambria" w:cs="Times New Roman"/>
-        </w:rPr>
-        <w:t>any risks associated with the Whitepaper, the Website, the Services, any KyberSwap Affiliate, the Supported Tokens, your use of the Services, the User Address, your provision of the User Address, the Kyber Protocol Smart Contract Address, and the KyberSwap Platform, including but not limited to the risks set out in Annex 1 hereto; and</w:t>
-      </w:r>
-    </w:p>
-    <w:p>
-      <w:pPr>
-        <w:pStyle w:val="Style3"/>
-        <w:spacing w:line="312" w:lineRule="auto"/>
-        <w:rPr>
-          <w:rFonts w:ascii="Cambria" w:hAnsi="Cambria" w:cs="Times New Roman"/>
-        </w:rPr>
-      </w:pPr>
-      <w:r>
-        <w:rPr>
-          <w:rFonts w:ascii="Cambria" w:hAnsi="Cambria" w:cs="Times New Roman"/>
-        </w:rPr>
-        <w:t xml:space="preserve">all other risks, direct, indirect or ancillary, whether in relation to the Whitepaper, the Services, any KyberSwap Affiliate, the Supported Tokens, your use of the Services, the User Address, your provision of the User Address, the Kyber Protocol Smart Contract </w:t>
-      </w:r>
-      <w:r>
-        <w:rPr>
-          <w:rFonts w:ascii="Cambria" w:hAnsi="Cambria" w:cs="Times New Roman"/>
-        </w:rPr>
-        <w:lastRenderedPageBreak/>
-        <w:t>Address, and the KyberSwap Platform, which are not specifically or explicitly contained in or stated in these Terms or set out in Annex 1 hereto.</w:t>
+        <w:t>all other risks, direct, indirect or ancillary, whether in relation to the Whitepaper, the Services, any KyberSwap Affiliate, the Supported Tokens, your use of the Services, the User Address, your provision of the User Address, the Kyber Protocol Smart Contract Address, and the KyberSwap Platform, which are not specifically or explicitly contained in or stated in these Terms or set out in Annex 1 hereto.</w:t>
       </w:r>
     </w:p>
     <w:p>
@@ -6155,14 +6298,8 @@
         <w:rPr>
           <w:rFonts w:ascii="Cambria" w:hAnsi="Cambria" w:cs="Times New Roman"/>
         </w:rPr>
-        <w:t xml:space="preserve">KyberSwap shall be relieved of its liability for partial or total non- performance of its obligations if such non-performance is due to Force Majeure circumstances which KyberSwap could not reasonably anticipate or prevent. In the event of Force Majeure, KyberSwap’s obligations shall be suspended for the duration of the relevant circumstances, unless the performance of such obligations is not reasonable or practical, in which case KyberSwap and/or the User shall be </w:t>
-      </w:r>
-      <w:r>
-        <w:rPr>
-          <w:rFonts w:ascii="Cambria" w:hAnsi="Cambria" w:cs="Times New Roman"/>
-        </w:rPr>
         <w:lastRenderedPageBreak/>
-        <w:t>entitled to immediately terminate the User Account in accordance with the provisions of this Terms.</w:t>
+        <w:t>KyberSwap shall be relieved of its liability for partial or total non- performance of its obligations if such non-performance is due to Force Majeure circumstances which KyberSwap could not reasonably anticipate or prevent. In the event of Force Majeure, KyberSwap’s obligations shall be suspended for the duration of the relevant circumstances, unless the performance of such obligations is not reasonable or practical, in which case KyberSwap and/or the User shall be entitled to immediately terminate the User Account in accordance with the provisions of this Terms.</w:t>
       </w:r>
     </w:p>
     <w:p>
@@ -6315,7 +6452,14 @@
         <w:rPr>
           <w:rFonts w:ascii="Cambria" w:hAnsi="Cambria" w:cs="Times New Roman"/>
         </w:rPr>
-        <w:t>Clauses 8 to 21 (including this Clause 15) hereto shall remain valid and in full force and effect notwithstanding any rescission or termination of these Terms and any rights or obligations of the Parties in respect of any breach of these Terms accruing prior to, on or as a result of such termination or rescission shall continue to subsist notwithstanding such termination or rescission.</w:t>
+        <w:t xml:space="preserve">Clauses 8 to 21 (including this Clause 15) hereto shall remain valid and in full force and effect notwithstanding any rescission or termination of these Terms and any rights or obligations of </w:t>
+      </w:r>
+      <w:r>
+        <w:rPr>
+          <w:rFonts w:ascii="Cambria" w:hAnsi="Cambria" w:cs="Times New Roman"/>
+        </w:rPr>
+        <w:lastRenderedPageBreak/>
+        <w:t>the Parties in respect of any breach of these Terms accruing prior to, on or as a result of such termination or rescission shall continue to subsist notwithstanding such termination or rescission.</w:t>
       </w:r>
     </w:p>
     <w:p>
@@ -6340,7 +6484,6 @@
         <w:rPr>
           <w:rFonts w:ascii="Cambria" w:hAnsi="Cambria" w:cs="Times New Roman"/>
         </w:rPr>
-        <w:lastRenderedPageBreak/>
         <w:t>NO WAIVER</w:t>
       </w:r>
     </w:p>
@@ -6543,6 +6686,7 @@
         <w:rPr>
           <w:rFonts w:ascii="Cambria" w:hAnsi="Cambria" w:cs="Times New Roman"/>
         </w:rPr>
+        <w:lastRenderedPageBreak/>
         <w:t>These Terms shall be governed by, and construed in accordance with, the laws of the British Virgin Islands.</w:t>
       </w:r>
     </w:p>
@@ -6573,7 +6717,6 @@
         <w:rPr>
           <w:rFonts w:ascii="Cambria" w:hAnsi="Cambria" w:cs="Times New Roman"/>
         </w:rPr>
-        <w:lastRenderedPageBreak/>
         <w:t>Each of the Parties hereby submits to the non-exclusive jurisdiction of the courts of British Virgin Islands.</w:t>
       </w:r>
     </w:p>
@@ -6854,8 +6997,97 @@
           <w:sz w:val="32"/>
           <w:szCs w:val="32"/>
         </w:rPr>
+        <w:t>ANNEX 1 – RISK FACTORS &amp; DISCLAIMERS</w:t>
+      </w:r>
+    </w:p>
+    <w:p>
+      <w:pPr>
+        <w:spacing w:before="120" w:after="120" w:line="360" w:lineRule="auto"/>
+        <w:jc w:val="both"/>
+        <w:rPr>
+          <w:rFonts w:ascii="Cambria" w:hAnsi="Cambria" w:cs="Times New Roman"/>
+          <w:i/>
+        </w:rPr>
+      </w:pPr>
+      <w:r>
+        <w:rPr>
+          <w:rFonts w:ascii="Cambria" w:hAnsi="Cambria" w:cs="Times New Roman"/>
+          <w:i/>
+        </w:rPr>
+        <w:t>You should carefully consider and evaluate each of the following risk factors and all other information contained in these Terms before deciding to use any of the Services. To the best of our knowledge and belief, the risk factors which are material to you in making an informed judgement to use the Services have been set out below.</w:t>
+      </w:r>
+    </w:p>
+    <w:p>
+      <w:pPr>
+        <w:spacing w:before="120" w:after="120" w:line="360" w:lineRule="auto"/>
+        <w:jc w:val="both"/>
+        <w:rPr>
+          <w:rFonts w:ascii="Cambria" w:hAnsi="Cambria" w:cs="Times New Roman"/>
+          <w:b/>
+        </w:rPr>
+      </w:pPr>
+      <w:r>
+        <w:rPr>
+          <w:rFonts w:ascii="Cambria" w:hAnsi="Cambria" w:cs="Times New Roman"/>
+          <w:b/>
+        </w:rPr>
+        <w:t>RISKS RELATING TO THE KYBERSWAP PLATFORM</w:t>
+      </w:r>
+    </w:p>
+    <w:p>
+      <w:pPr>
+        <w:spacing w:before="120" w:after="120" w:line="360" w:lineRule="auto"/>
+        <w:jc w:val="both"/>
+        <w:rPr>
+          <w:rFonts w:ascii="Cambria" w:hAnsi="Cambria" w:cs="Times New Roman"/>
+          <w:b/>
+          <w:i/>
+        </w:rPr>
+      </w:pPr>
+      <w:r>
+        <w:rPr>
+          <w:rFonts w:ascii="Cambria" w:hAnsi="Cambria" w:cs="Times New Roman"/>
+          <w:b/>
+          <w:i/>
+        </w:rPr>
+        <w:t>We may experience system failures, unplanned interruptions in our network or services, hardware or software defects, security breaches or other causes that could adversely affect our infrastructure network, and/or the KyberSwap Platform</w:t>
+      </w:r>
+    </w:p>
+    <w:p>
+      <w:pPr>
+        <w:spacing w:before="120" w:after="120" w:line="360" w:lineRule="auto"/>
+        <w:jc w:val="both"/>
+        <w:rPr>
+          <w:rFonts w:ascii="Cambria" w:hAnsi="Cambria" w:cs="Times New Roman"/>
+        </w:rPr>
+      </w:pPr>
+      <w:r>
+        <w:rPr>
+          <w:rFonts w:ascii="Cambria" w:hAnsi="Cambria" w:cs="Times New Roman"/>
+        </w:rPr>
+        <w:t>We are unable to anticipate when there would be occurrences of hacks, cyber-attacks, mining attacks (including but not limited to double-spend attacks, majority mining power attacks and “selfish-mining” attacks), distributed denials of service or errors, vulnerabilities or defects in the KyberSwap Platform, the Supported Tokens, the User Address, the User Account, the Kyber Protocol Smart Contract Address, the Kyber Protocol Smart Contract, or any technology (including but not limited to smart contract technology) on which we, the KyberSwap Platform, the Supported Tokens, the User Address, the User Account, the Kyber Protocol Smart Contract Address, the Kyber Protocol Smart Contract, relies or on the Ethereum blockchain or any other blockchain associated with the Supported Tokens. Such events may include, for example, flaws in programming or source code leading to exploitation or abuse thereof. We may not be able to detect such hacks, mining attacks (including but not limited to double- spend attacks, majority mining power attacks and “selfish-mining” attacks), cyber- attacks, distributed denials of service errors vulnerabilities or defects in a timely manner and may not have sufficient resources to efficiently cope with multiple service incidents happening simultaneously or in rapid succession.</w:t>
+      </w:r>
+    </w:p>
+    <w:p>
+      <w:pPr>
+        <w:spacing w:before="120" w:after="120" w:line="360" w:lineRule="auto"/>
+        <w:jc w:val="both"/>
+        <w:rPr>
+          <w:rFonts w:ascii="Cambria" w:hAnsi="Cambria" w:cs="Times New Roman"/>
+        </w:rPr>
+      </w:pPr>
+      <w:r>
+        <w:rPr>
+          <w:rFonts w:ascii="Cambria" w:hAnsi="Cambria" w:cs="Times New Roman"/>
+        </w:rPr>
+        <w:t xml:space="preserve">Our Services could be disrupted by numerous events, including natural disasters, equipment breakdown, network connectivity downtime, power losses, or even intentional disruptions of our services, such as disruptions caused by software viruses or attacks by unauthorised users, some of which are beyond our control. Although we have taken steps to guard against malicious attacks on our </w:t>
+      </w:r>
+      <w:r>
+        <w:rPr>
+          <w:rFonts w:ascii="Cambria" w:hAnsi="Cambria" w:cs="Times New Roman"/>
+        </w:rPr>
         <w:lastRenderedPageBreak/>
-        <w:t>ANNEX 1 – RISK FACTORS &amp; DISCLAIMERS</w:t>
+        <w:t>appliances and infrastructure, which are critical for the maintenance of the KyberSwap Platform and the Services, there can be no assurance that cyber-attacks, such as distributed denials of service, will not be attempted in the future, and that any of our enhanced security measures will be effective. We may be prone to attacks on our infrastructure intended to steal information about technology, financial data or user information or take other actions that would be damaging to us and Users. Any significant breach of our security measures or other disruptions resulting in a compromise of the usability, stability and security of our network or Services (including the KyberSwap Platform) may adversely affect the public confidence in our network or Services.</w:t>
       </w:r>
     </w:p>
     <w:p>
@@ -6864,15 +7096,17 @@
         <w:jc w:val="both"/>
         <w:rPr>
           <w:rFonts w:ascii="Cambria" w:hAnsi="Cambria" w:cs="Times New Roman"/>
+          <w:b/>
           <w:i/>
         </w:rPr>
       </w:pPr>
       <w:r>
         <w:rPr>
           <w:rFonts w:ascii="Cambria" w:hAnsi="Cambria" w:cs="Times New Roman"/>
+          <w:b/>
           <w:i/>
         </w:rPr>
-        <w:t>You should carefully consider and evaluate each of the following risk factors and all other information contained in these Terms before deciding to use any of the Services. To the best of our knowledge and belief, the risk factors which are material to you in making an informed judgement to use the Services have been set out below.</w:t>
+        <w:t>We are dependent in part on the location and data centre facilities of third-parties</w:t>
       </w:r>
     </w:p>
     <w:p>
@@ -6881,15 +7115,13 @@
         <w:jc w:val="both"/>
         <w:rPr>
           <w:rFonts w:ascii="Cambria" w:hAnsi="Cambria" w:cs="Times New Roman"/>
-          <w:b/>
-        </w:rPr>
-      </w:pPr>
-      <w:r>
-        <w:rPr>
-          <w:rFonts w:ascii="Cambria" w:hAnsi="Cambria" w:cs="Times New Roman"/>
-          <w:b/>
-        </w:rPr>
-        <w:t>RISKS RELATING TO THE KYBERSWAP PLATFORM</w:t>
+        </w:rPr>
+      </w:pPr>
+      <w:r>
+        <w:rPr>
+          <w:rFonts w:ascii="Cambria" w:hAnsi="Cambria" w:cs="Times New Roman"/>
+        </w:rPr>
+        <w:t>Our infrastructure network is in part established on servers which are owned or housed at the location facilities of third-parties, and/or servers that it rents at data centre facilities of third-parties. If we are unable to maintain such network on commercially reasonable terms or at all, we may be required to transfer our services to a new data centre facility and may incur significant costs and possible service interruption in connection with the relocation. These facilities are also vulnerable to damage or interruption from, among others, natural disasters, arson, terrorist attacks, power losses, and telecommunication failures. Additionally, the third-party providers of such facilities may suffer a breach of security as a result of third-party action, employee error, malfeasance or otherwise, and a third-party may obtain unauthorised access to the data in such servers. As techniques used to obtain unauthorised access to, or to sabotage systems change frequently and generally are not recognised until launched against a target, the KyberSwap Affiliate and the providers of such facilities may be unable to anticipate these techniques or to implement adequate preventive measures.</w:t>
       </w:r>
     </w:p>
     <w:p>
@@ -6908,7 +7140,7 @@
           <w:b/>
           <w:i/>
         </w:rPr>
-        <w:t>We may experience system failures, unplanned interruptions in our network or services, hardware or software defects, security breaches or other causes that could adversely affect our infrastructure network, and/or the KyberSwap Platform</w:t>
+        <w:t>Legality of the Services and/or Supported Tokens may be subject to clarification, implementation or change</w:t>
       </w:r>
     </w:p>
     <w:p>
@@ -6923,7 +7155,7 @@
         <w:rPr>
           <w:rFonts w:ascii="Cambria" w:hAnsi="Cambria" w:cs="Times New Roman"/>
         </w:rPr>
-        <w:t>We are unable to anticipate when there would be occurrences of hacks, cyber-attacks, mining attacks (including but not limited to double-spend attacks, majority mining power attacks and “selfish-mining” attacks), distributed denials of service or errors, vulnerabilities or defects in the KyberSwap Platform, the Supported Tokens, the User Address, the User Account, the Kyber Protocol Smart Contract Address, the Kyber Protocol Smart Contract, or any technology (including but not limited to smart contract technology) on which we, the KyberSwap Platform, the Supported Tokens, the User Address, the User Account, the Kyber Protocol Smart Contract Address, the Kyber Protocol Smart Contract, relies or on the Ethereum blockchain or any other blockchain associated with the Supported Tokens. Such events may include, for example, flaws in programming or source code leading to exploitation or abuse thereof. We may not be able to detect such hacks, mining attacks (including but not limited to double- spend attacks, majority mining power attacks and “selfish-mining” attacks), cyber- attacks, distributed denials of service errors vulnerabilities or defects in a timely manner and may not have sufficient resources to efficiently cope with multiple service incidents happening simultaneously or in rapid succession.</w:t>
+        <w:t>The Applicable Laws in relation to the Services and/or the Supported Tokens in various jurisdictions may be uncertain and/or subject to clarification, implementation or change. In the event of such clarification, implementation or change, the availability of the Services and/or the Supported Tokens (in connection with the Services) may be adversely affected, including but not limited to the suspension or deactivation of the Services and/or the availability of the Supported Tokens (in connection with the Services).</w:t>
       </w:r>
     </w:p>
     <w:p>
@@ -6938,14 +7170,23 @@
         <w:rPr>
           <w:rFonts w:ascii="Cambria" w:hAnsi="Cambria" w:cs="Times New Roman"/>
         </w:rPr>
-        <w:t xml:space="preserve">Our Services could be disrupted by numerous events, including natural disasters, equipment breakdown, network connectivity downtime, power losses, or even intentional disruptions of our services, such as disruptions caused by software viruses or attacks by unauthorised users, some of which are beyond our control. Although we have taken steps to guard against malicious attacks on our appliances and infrastructure, which are critical for the maintenance of the KyberSwap Platform and the Services, there can be no assurance that cyber-attacks, such as distributed denials of service, will not be attempted in the future, and that any of our enhanced security measures will be effective. We may be prone to attacks on our infrastructure intended to steal information about technology, financial data or user information or take other actions that would be damaging to us and Users. Any significant breach of our security measures or other disruptions resulting in a compromise of the </w:t>
-      </w:r>
+        <w:t>We may also have to take measures to comply with such regulations, or have to deal with queries, notices, requests or enforcement actions by regulatory authorities, which may come at a substantial cost and may also require substantial modifications to the KyberSwap Platform. This may impact the appeal of the KyberSwap Platform for users and result in decreased usage of the KyberSwapPlatform.</w:t>
+      </w:r>
+    </w:p>
+    <w:p>
+      <w:pPr>
+        <w:spacing w:before="120" w:after="120" w:line="360" w:lineRule="auto"/>
+        <w:jc w:val="both"/>
+        <w:rPr>
+          <w:rFonts w:ascii="Cambria" w:hAnsi="Cambria" w:cs="Times New Roman"/>
+        </w:rPr>
+      </w:pPr>
       <w:r>
         <w:rPr>
           <w:rFonts w:ascii="Cambria" w:hAnsi="Cambria" w:cs="Times New Roman"/>
         </w:rPr>
         <w:lastRenderedPageBreak/>
-        <w:t>usability, stability and security of our network or Services (including the KyberSwap Platform) may adversely affect the public confidence in our network or Services.</w:t>
+        <w:t>Further, should the costs (financial or otherwise) of complying with such newly implemented regulations exceed a certain threshold, maintaining the KyberSwap Platform may no longer be commercially viable and we may opt to suspend or deactivate the Services. Further, it is difficult to predict how or whether governments or regulatory authorities may clarify, implement or change any Applicable Laws affecting distributed ledger technology and its applications, including the Services. We may also have to cease operations in a jurisdiction that makes it illegal to operate in such jurisdiction or make it commercially unviable or undesirable to obtain the necessary regulatory approval(s) to operate in such jurisdiction.</w:t>
       </w:r>
     </w:p>
     <w:p>
@@ -6964,7 +7205,7 @@
           <w:b/>
           <w:i/>
         </w:rPr>
-        <w:t>We are dependent in part on the location and data centre facilities of third-parties</w:t>
+        <w:t>Certain parts of our work and processes may risk being disrupted by new technologies that may emerge</w:t>
       </w:r>
     </w:p>
     <w:p>
@@ -6979,7 +7220,7 @@
         <w:rPr>
           <w:rFonts w:ascii="Cambria" w:hAnsi="Cambria" w:cs="Times New Roman"/>
         </w:rPr>
-        <w:t>Our infrastructure network is in part established on servers which are owned or housed at the location facilities of third-parties, and/or servers that it rents at data centre facilities of third-parties. If we are unable to maintain such network on commercially reasonable terms or at all, we may be required to transfer our services to a new data centre facility and may incur significant costs and possible service interruption in connection with the relocation. These facilities are also vulnerable to damage or interruption from, among others, natural disasters, arson, terrorist attacks, power losses, and telecommunication failures. Additionally, the third-party providers of such facilities may suffer a breach of security as a result of third-party action, employee error, malfeasance or otherwise, and a third-party may obtain unauthorised access to the data in such servers. As techniques used to obtain unauthorised access to, or to sabotage systems change frequently and generally are not recognised until launched against a target, the KyberSwap Affiliate and the providers of such facilities may be unable to anticipate these techniques or to implement adequate preventive measures.</w:t>
+        <w:t>New technologies may emerge and have a disruptive effect on certain parts of our work and processes. In particular, blockchain technology is rapidly developing and evolving, and technological advancements may render certain or all parts of our work and processes obsolete and ineffective. This may have an adverse effect on the demand for the Services, the Indicated Spot Exchange Rate of Supported Tokens, and the availability of Supported Tokens from Counterparty User(s).</w:t>
       </w:r>
     </w:p>
     <w:p>
@@ -6998,7 +7239,7 @@
           <w:b/>
           <w:i/>
         </w:rPr>
-        <w:t>Legality of the Services and/or Supported Tokens may be subject to clarification, implementation or change</w:t>
+        <w:t>Negative publicity may materially and adversely affect the Indicated Spot Exchange Rate and/or availability of Supported Tokens</w:t>
       </w:r>
     </w:p>
     <w:p>
@@ -7013,7 +7254,7 @@
         <w:rPr>
           <w:rFonts w:ascii="Cambria" w:hAnsi="Cambria" w:cs="Times New Roman"/>
         </w:rPr>
-        <w:t>The Applicable Laws in relation to the Services and/or the Supported Tokens in various jurisdictions may be uncertain and/or subject to clarification, implementation or change. In the event of such clarification, implementation or change, the availability of the Services and/or the Supported Tokens (in connection with the Services) may be adversely affected, including but not limited to the suspension or deactivation of the Services and/or the availability of the Supported Tokens (in connection with the Services).</w:t>
+        <w:t>Negative publicity involving KyberSwap Affiliate, the KyberSwap Platform, or any of the key personnel of a KyberSwap Affiliate may materially and adversely affect the market perception of KyberSwap, whether or not such negative publicity is justified. This may have an adverse effect on the demand for the Services, the Indicated Spot Exchange Rate of Supported Tokens, and the availability of Supported Tokens from Counterparty User(s).</w:t>
       </w:r>
     </w:p>
     <w:p>
@@ -7022,13 +7263,17 @@
         <w:jc w:val="both"/>
         <w:rPr>
           <w:rFonts w:ascii="Cambria" w:hAnsi="Cambria" w:cs="Times New Roman"/>
-        </w:rPr>
-      </w:pPr>
-      <w:r>
-        <w:rPr>
-          <w:rFonts w:ascii="Cambria" w:hAnsi="Cambria" w:cs="Times New Roman"/>
-        </w:rPr>
-        <w:t>We may also have to take measures to comply with such regulations, or have to deal with queries, notices, requests or enforcement actions by regulatory authorities, which may come at a substantial cost and may also require substantial modifications to the KyberSwap Platform. This may impact the appeal of the KyberSwap Platform for users and result in decreased usage of the KyberSwapPlatform.</w:t>
+          <w:b/>
+          <w:i/>
+        </w:rPr>
+      </w:pPr>
+      <w:r>
+        <w:rPr>
+          <w:rFonts w:ascii="Cambria" w:hAnsi="Cambria" w:cs="Times New Roman"/>
+          <w:b/>
+          <w:i/>
+        </w:rPr>
+        <w:t>The KyberSwap Platform, User Address, User Account and Supported Tokens are exposed to risk of attacks</w:t>
       </w:r>
     </w:p>
     <w:p>
@@ -7043,14 +7288,14 @@
         <w:rPr>
           <w:rFonts w:ascii="Cambria" w:hAnsi="Cambria" w:cs="Times New Roman"/>
         </w:rPr>
-        <w:t xml:space="preserve">Further, should the costs (financial or otherwise) of complying with such newly implemented regulations exceed a certain threshold, maintaining the KyberSwap Platform may no longer be commercially viable and we may opt to suspend or deactivate the Services. Further, it is difficult to predict how or whether governments or regulatory authorities may clarify, implement or change any Applicable Laws affecting distributed ledger technology and its applications, including the Services. We may also have to cease operations in a jurisdiction that makes it illegal to operate in such </w:t>
+        <w:t xml:space="preserve">While we will make every effort to ensure that the Exchange will be securely executed through rigorous security audit of the Kyber Protocol Smart Contract, there is no assurance that the KyberSwap Platform (including the Kyber Protocol Smart Contract and the Kyber Protocol Smart Contract Address) and/or the User Address and the User Account will not be subject to hacks, mining attacks (including but not limited to double-spend attacks, majority mining power attacks and “selfish-mining” attacks), sophisticated cyber-attacks, distributed denials of service or errors, vulnerabilities or defects on the KyberSwap Platform or any other blockchain, or otherwise. Such events may occur as a result of, for example, flaws in programming or source code leading to </w:t>
       </w:r>
       <w:r>
         <w:rPr>
           <w:rFonts w:ascii="Cambria" w:hAnsi="Cambria" w:cs="Times New Roman"/>
         </w:rPr>
         <w:lastRenderedPageBreak/>
-        <w:t>jurisdiction or make it commercially unviable or undesirable to obtain the necessary regulatory approval(s) to operate in such jurisdiction.</w:t>
+        <w:t>exploitation or abuse thereof. In such event(s), the Services may be disrupted, and the Supported Tokens may even be stolen or diverted to a different</w:t>
       </w:r>
     </w:p>
     <w:p>
@@ -7059,6 +7304,21 @@
         <w:jc w:val="both"/>
         <w:rPr>
           <w:rFonts w:ascii="Cambria" w:hAnsi="Cambria" w:cs="Times New Roman"/>
+        </w:rPr>
+      </w:pPr>
+      <w:r>
+        <w:rPr>
+          <w:rFonts w:ascii="Cambria" w:hAnsi="Cambria" w:cs="Times New Roman"/>
+        </w:rPr>
+        <w:t>address. Unless you specifically obtain private insurance to insure Supported Tokens, you may not have any recourse as a result of such loss of Supported Tokens.</w:t>
+      </w:r>
+    </w:p>
+    <w:p>
+      <w:pPr>
+        <w:spacing w:before="120" w:after="120" w:line="360" w:lineRule="auto"/>
+        <w:jc w:val="both"/>
+        <w:rPr>
+          <w:rFonts w:ascii="Cambria" w:hAnsi="Cambria" w:cs="Times New Roman"/>
           <w:b/>
           <w:i/>
         </w:rPr>
@@ -7069,7 +7329,7 @@
           <w:b/>
           <w:i/>
         </w:rPr>
-        <w:t>Certain parts of our work and processes may risk being disrupted by new technologies that may emerge</w:t>
+        <w:t>There may be unanticipated risks arising from the use of the Services</w:t>
       </w:r>
     </w:p>
     <w:p>
@@ -7084,124 +7344,6 @@
         <w:rPr>
           <w:rFonts w:ascii="Cambria" w:hAnsi="Cambria" w:cs="Times New Roman"/>
         </w:rPr>
-        <w:t>New technologies may emerge and have a disruptive effect on certain parts of our work and processes. In particular, blockchain technology is rapidly developing and evolving, and technological advancements may render certain or all parts of our work and processes obsolete and ineffective. This may have an adverse effect on the demand for the Services, the Indicated Spot Exchange Rate of Supported Tokens, and the availability of Supported Tokens from Counterparty User(s).</w:t>
-      </w:r>
-    </w:p>
-    <w:p>
-      <w:pPr>
-        <w:spacing w:before="120" w:after="120" w:line="360" w:lineRule="auto"/>
-        <w:jc w:val="both"/>
-        <w:rPr>
-          <w:rFonts w:ascii="Cambria" w:hAnsi="Cambria" w:cs="Times New Roman"/>
-          <w:b/>
-          <w:i/>
-        </w:rPr>
-      </w:pPr>
-      <w:r>
-        <w:rPr>
-          <w:rFonts w:ascii="Cambria" w:hAnsi="Cambria" w:cs="Times New Roman"/>
-          <w:b/>
-          <w:i/>
-        </w:rPr>
-        <w:t>Negative publicity may materially and adversely affect the Indicated Spot Exchange Rate and/or availability of Supported Tokens</w:t>
-      </w:r>
-    </w:p>
-    <w:p>
-      <w:pPr>
-        <w:spacing w:before="120" w:after="120" w:line="360" w:lineRule="auto"/>
-        <w:jc w:val="both"/>
-        <w:rPr>
-          <w:rFonts w:ascii="Cambria" w:hAnsi="Cambria" w:cs="Times New Roman"/>
-        </w:rPr>
-      </w:pPr>
-      <w:r>
-        <w:rPr>
-          <w:rFonts w:ascii="Cambria" w:hAnsi="Cambria" w:cs="Times New Roman"/>
-        </w:rPr>
-        <w:t>Negative publicity involving KyberSwap Affiliate, the KyberSwap Platform, or any of the key personnel of a KyberSwap Affiliate may materially and adversely affect the market perception of KyberSwap, whether or not such negative publicity is justified. This may have an adverse effect on the demand for the Services, the Indicated Spot Exchange Rate of Supported Tokens, and the availability of Supported Tokens from Counterparty User(s).</w:t>
-      </w:r>
-    </w:p>
-    <w:p>
-      <w:pPr>
-        <w:spacing w:before="120" w:after="120" w:line="360" w:lineRule="auto"/>
-        <w:jc w:val="both"/>
-        <w:rPr>
-          <w:rFonts w:ascii="Cambria" w:hAnsi="Cambria" w:cs="Times New Roman"/>
-          <w:b/>
-          <w:i/>
-        </w:rPr>
-      </w:pPr>
-      <w:r>
-        <w:rPr>
-          <w:rFonts w:ascii="Cambria" w:hAnsi="Cambria" w:cs="Times New Roman"/>
-          <w:b/>
-          <w:i/>
-        </w:rPr>
-        <w:t>The KyberSwap Platform, User Address, User Account and Supported Tokens are exposed to risk of attacks</w:t>
-      </w:r>
-    </w:p>
-    <w:p>
-      <w:pPr>
-        <w:spacing w:before="120" w:after="120" w:line="360" w:lineRule="auto"/>
-        <w:jc w:val="both"/>
-        <w:rPr>
-          <w:rFonts w:ascii="Cambria" w:hAnsi="Cambria" w:cs="Times New Roman"/>
-        </w:rPr>
-      </w:pPr>
-      <w:r>
-        <w:rPr>
-          <w:rFonts w:ascii="Cambria" w:hAnsi="Cambria" w:cs="Times New Roman"/>
-        </w:rPr>
-        <w:t>While we will make every effort to ensure that the Exchange will be securely executed through rigorous security audit of the Kyber Protocol Smart Contract, there is no assurance that the KyberSwap Platform (including the Kyber Protocol Smart Contract and the Kyber Protocol Smart Contract Address) and/or the User Address and the User Account will not be subject to hacks, mining attacks (including but not limited to double-spend attacks, majority mining power attacks and “selfish-mining” attacks), sophisticated cyber-attacks, distributed denials of service or errors, vulnerabilities or defects on the KyberSwap Platform or any other blockchain, or otherwise. Such events may occur as a result of, for example, flaws in programming or source code leading to exploitation or abuse thereof. In such event(s), the Services may be disrupted, and the Supported Tokens may even be stolen or diverted to a different</w:t>
-      </w:r>
-    </w:p>
-    <w:p>
-      <w:pPr>
-        <w:spacing w:before="120" w:after="120" w:line="360" w:lineRule="auto"/>
-        <w:jc w:val="both"/>
-        <w:rPr>
-          <w:rFonts w:ascii="Cambria" w:hAnsi="Cambria" w:cs="Times New Roman"/>
-        </w:rPr>
-      </w:pPr>
-      <w:r>
-        <w:rPr>
-          <w:rFonts w:ascii="Cambria" w:hAnsi="Cambria" w:cs="Times New Roman"/>
-        </w:rPr>
-        <w:t>address. Unless you specifically obtain private insurance to insure Supported Tokens, you may not have any recourse as a result of such loss of Supported Tokens.</w:t>
-      </w:r>
-    </w:p>
-    <w:p>
-      <w:pPr>
-        <w:spacing w:before="120" w:after="120" w:line="360" w:lineRule="auto"/>
-        <w:jc w:val="both"/>
-        <w:rPr>
-          <w:rFonts w:ascii="Cambria" w:hAnsi="Cambria" w:cs="Times New Roman"/>
-          <w:b/>
-          <w:i/>
-        </w:rPr>
-      </w:pPr>
-      <w:r>
-        <w:rPr>
-          <w:rFonts w:ascii="Cambria" w:hAnsi="Cambria" w:cs="Times New Roman"/>
-          <w:b/>
-          <w:i/>
-        </w:rPr>
-        <w:t>There may be unanticipated risks arising from the use of the Services</w:t>
-      </w:r>
-    </w:p>
-    <w:p>
-      <w:pPr>
-        <w:spacing w:before="120" w:after="120" w:line="360" w:lineRule="auto"/>
-        <w:jc w:val="both"/>
-        <w:rPr>
-          <w:rFonts w:ascii="Cambria" w:hAnsi="Cambria" w:cs="Times New Roman"/>
-        </w:rPr>
-      </w:pPr>
-      <w:r>
-        <w:rPr>
-          <w:rFonts w:ascii="Cambria" w:hAnsi="Cambria" w:cs="Times New Roman"/>
-        </w:rPr>
-        <w:lastRenderedPageBreak/>
         <w:t>Decentralised cryptographic token exchanges such as the KyberSwap Platform are a relatively new and dynamic technology. In addition to the risks included hereto, there are other risks associated with your use of the KyberSwap Platform, including those that we cannot anticipate. Such risks may further materialise as unanticipated variations or combinations of the risks discussed hereto.</w:t>
       </w:r>
     </w:p>
@@ -7398,6 +7540,7 @@
           <w:b w:val="0"/>
           <w:bCs/>
         </w:rPr>
+        <w:lastRenderedPageBreak/>
         <w:t>announcements of significant events, for example partnerships, sponsorships, new product developments;</w:t>
       </w:r>
     </w:p>
@@ -7470,137 +7613,143 @@
           <w:b w:val="0"/>
           <w:bCs/>
         </w:rPr>
+        <w:t>changes in conditions affecting the blockchain or financial technology industry, the general economic conditions or market sentiments, or other events or factors.</w:t>
+      </w:r>
+    </w:p>
+    <w:p>
+      <w:pPr>
+        <w:spacing w:before="120" w:after="120" w:line="360" w:lineRule="auto"/>
+        <w:jc w:val="both"/>
+        <w:rPr>
+          <w:rFonts w:ascii="Cambria" w:hAnsi="Cambria" w:cs="Times New Roman"/>
+          <w:b/>
+          <w:i/>
+        </w:rPr>
+      </w:pPr>
+      <w:r>
+        <w:rPr>
+          <w:rFonts w:ascii="Cambria" w:hAnsi="Cambria" w:cs="Times New Roman"/>
+          <w:b/>
+          <w:i/>
+        </w:rPr>
+        <w:t>Understanding cryptographic token technology requires technical knowledge</w:t>
+      </w:r>
+    </w:p>
+    <w:p>
+      <w:pPr>
+        <w:spacing w:before="120" w:after="120" w:line="360" w:lineRule="auto"/>
+        <w:jc w:val="both"/>
+        <w:rPr>
+          <w:rFonts w:ascii="Cambria" w:hAnsi="Cambria" w:cs="Times New Roman"/>
+        </w:rPr>
+      </w:pPr>
+      <w:r>
+        <w:rPr>
+          <w:rFonts w:ascii="Cambria" w:hAnsi="Cambria" w:cs="Times New Roman"/>
+        </w:rPr>
+        <w:t>Cryptographic tokens are often described in exceedingly technical language that requires a comprehensive understanding of applied cryptography and computer science in order to appreciate the inherent risks. The availability of Supported Tokens on the KyberSwap Platform do</w:t>
+      </w:r>
+      <w:r>
+        <w:rPr>
+          <w:rFonts w:ascii="Cambria" w:hAnsi="Cambria" w:cs="Times New Roman"/>
+        </w:rPr>
+        <w:t>es</w:t>
+      </w:r>
+      <w:r>
+        <w:rPr>
+          <w:rFonts w:ascii="Cambria" w:hAnsi="Cambria" w:cs="Times New Roman"/>
+        </w:rPr>
+        <w:t xml:space="preserve"> not indicate approval or disapproval of the underlying technology regarding any Supported Token, and should not be used as a substitute for your own understanding</w:t>
+      </w:r>
+    </w:p>
+    <w:p>
+      <w:pPr>
+        <w:spacing w:before="120" w:after="120" w:line="360" w:lineRule="auto"/>
+        <w:jc w:val="both"/>
+        <w:rPr>
+          <w:rFonts w:ascii="Cambria" w:hAnsi="Cambria" w:cs="Times New Roman"/>
+        </w:rPr>
+      </w:pPr>
+      <w:r>
+        <w:rPr>
+          <w:rFonts w:ascii="Cambria" w:hAnsi="Cambria" w:cs="Times New Roman"/>
+        </w:rPr>
+        <w:t>of the risks specific to each Supported Token. We give you no undertaking or warranty as to the suitability of the Supported Tokens traded under these Terms and assume no duty in our relations with you. By using the Services, you acknowledge and agree that you have a basic degree of understanding of the operation, functionality, usage, storage, transmission mechanisms, and other material characteristics of cryptocurrencies, blockchain assets, and cryptographic tokens including the Supported Tokens, blockchain-based software systems, cryptocurrency wallets or other related token storage mechanisms, blockchain technology and smart contract technology.</w:t>
+      </w:r>
+    </w:p>
+    <w:p>
+      <w:pPr>
+        <w:spacing w:before="120" w:after="120" w:line="360" w:lineRule="auto"/>
+        <w:jc w:val="both"/>
+        <w:rPr>
+          <w:rFonts w:ascii="Cambria" w:hAnsi="Cambria" w:cs="Times New Roman"/>
+          <w:b/>
+          <w:i/>
+        </w:rPr>
+      </w:pPr>
+      <w:r>
+        <w:rPr>
+          <w:rFonts w:ascii="Cambria" w:hAnsi="Cambria" w:cs="Times New Roman"/>
+          <w:b/>
+          <w:i/>
+        </w:rPr>
+        <w:t>None of the information available on the Website or made available to you in relation to the use of Services constitutes advice</w:t>
+      </w:r>
+    </w:p>
+    <w:p>
+      <w:pPr>
+        <w:spacing w:before="120" w:after="120" w:line="360" w:lineRule="auto"/>
+        <w:jc w:val="both"/>
+        <w:rPr>
+          <w:rFonts w:ascii="Cambria" w:hAnsi="Cambria" w:cs="Times New Roman"/>
+        </w:rPr>
+      </w:pPr>
+      <w:r>
+        <w:rPr>
+          <w:rFonts w:ascii="Cambria" w:hAnsi="Cambria" w:cs="Times New Roman"/>
+        </w:rPr>
+        <w:t>None of the information available on the Website or made available to you in relation to the use of Services (including but not limited to the Indicated Spot Exchange Rate provided in respect of a Token Exchange, which is not indicative of the price at which certain Supported Tokens are being traded on the KyberSwap Platform or other cryptocurrency exchange platforms) constitutes any advice, including but not limited to legal, tax, financial or trading advice. If you are in any doubt as to the action you should take, you should consult your legal, financial, tax or other professional advisors.</w:t>
+      </w:r>
+    </w:p>
+    <w:p>
+      <w:pPr>
+        <w:spacing w:before="120" w:after="120" w:line="360" w:lineRule="auto"/>
+        <w:jc w:val="both"/>
+        <w:rPr>
+          <w:rFonts w:ascii="Cambria" w:hAnsi="Cambria" w:cs="Times New Roman"/>
+          <w:b/>
+          <w:i/>
+        </w:rPr>
+      </w:pPr>
+      <w:r>
+        <w:rPr>
+          <w:rFonts w:ascii="Cambria" w:hAnsi="Cambria" w:cs="Times New Roman"/>
+          <w:b/>
+          <w:i/>
+        </w:rPr>
+        <w:t>A Token Exchange may not be reversible</w:t>
+      </w:r>
+    </w:p>
+    <w:p>
+      <w:pPr>
+        <w:spacing w:before="120" w:after="120" w:line="360" w:lineRule="auto"/>
+        <w:jc w:val="both"/>
+        <w:rPr>
+          <w:rFonts w:ascii="Cambria" w:hAnsi="Cambria" w:cs="Times New Roman"/>
+        </w:rPr>
+      </w:pPr>
+      <w:r>
+        <w:rPr>
+          <w:rFonts w:ascii="Cambria" w:hAnsi="Cambria" w:cs="Times New Roman"/>
+        </w:rPr>
+        <w:t xml:space="preserve">Transactions which have been signed by the transferor and verified on blockchain networks are generally immutable and effectively irreversible. In the event that you send Offer Tokens to any other </w:t>
+      </w:r>
+      <w:r>
+        <w:rPr>
+          <w:rFonts w:ascii="Cambria" w:hAnsi="Cambria" w:cs="Times New Roman"/>
+        </w:rPr>
         <w:lastRenderedPageBreak/>
-        <w:t>changes in conditions affecting the blockchain or financial technology industry, the general economic conditions or market sentiments, or other events or factors.</w:t>
-      </w:r>
-    </w:p>
-    <w:p>
-      <w:pPr>
-        <w:spacing w:before="120" w:after="120" w:line="360" w:lineRule="auto"/>
-        <w:jc w:val="both"/>
-        <w:rPr>
-          <w:rFonts w:ascii="Cambria" w:hAnsi="Cambria" w:cs="Times New Roman"/>
-          <w:b/>
-          <w:i/>
-        </w:rPr>
-      </w:pPr>
-      <w:r>
-        <w:rPr>
-          <w:rFonts w:ascii="Cambria" w:hAnsi="Cambria" w:cs="Times New Roman"/>
-          <w:b/>
-          <w:i/>
-        </w:rPr>
-        <w:t>Understanding cryptographic token technology requires technical knowledge</w:t>
-      </w:r>
-    </w:p>
-    <w:p>
-      <w:pPr>
-        <w:spacing w:before="120" w:after="120" w:line="360" w:lineRule="auto"/>
-        <w:jc w:val="both"/>
-        <w:rPr>
-          <w:rFonts w:ascii="Cambria" w:hAnsi="Cambria" w:cs="Times New Roman"/>
-        </w:rPr>
-      </w:pPr>
-      <w:r>
-        <w:rPr>
-          <w:rFonts w:ascii="Cambria" w:hAnsi="Cambria" w:cs="Times New Roman"/>
-        </w:rPr>
-        <w:t>Cryptographic tokens are often described in exceedingly technical language that requires a comprehensive understanding of applied cryptography and computer science in order to appreciate the inherent risks. The availability of Supported Tokens on the KyberSwap Platform do</w:t>
-      </w:r>
-      <w:r>
-        <w:rPr>
-          <w:rFonts w:ascii="Cambria" w:hAnsi="Cambria" w:cs="Times New Roman"/>
-        </w:rPr>
-        <w:t>es</w:t>
-      </w:r>
-      <w:r>
-        <w:rPr>
-          <w:rFonts w:ascii="Cambria" w:hAnsi="Cambria" w:cs="Times New Roman"/>
-        </w:rPr>
-        <w:t xml:space="preserve"> not indicate approval or disapproval of the underlying technology regarding any Supported Token, and should not be used as a substitute for your own understanding</w:t>
-      </w:r>
-    </w:p>
-    <w:p>
-      <w:pPr>
-        <w:spacing w:before="120" w:after="120" w:line="360" w:lineRule="auto"/>
-        <w:jc w:val="both"/>
-        <w:rPr>
-          <w:rFonts w:ascii="Cambria" w:hAnsi="Cambria" w:cs="Times New Roman"/>
-        </w:rPr>
-      </w:pPr>
-      <w:r>
-        <w:rPr>
-          <w:rFonts w:ascii="Cambria" w:hAnsi="Cambria" w:cs="Times New Roman"/>
-        </w:rPr>
-        <w:t>of the risks specific to each Supported Token. We give you no undertaking or warranty as to the suitability of the Supported Tokens traded under these Terms and assume no duty in our relations with you. By using the Services, you acknowledge and agree that you have a basic degree of understanding of the operation, functionality, usage, storage, transmission mechanisms, and other material characteristics of cryptocurrencies, blockchain assets, and cryptographic tokens including the Supported Tokens, blockchain-based software systems, cryptocurrency wallets or other related token storage mechanisms, blockchain technology and smart contract technology.</w:t>
-      </w:r>
-    </w:p>
-    <w:p>
-      <w:pPr>
-        <w:spacing w:before="120" w:after="120" w:line="360" w:lineRule="auto"/>
-        <w:jc w:val="both"/>
-        <w:rPr>
-          <w:rFonts w:ascii="Cambria" w:hAnsi="Cambria" w:cs="Times New Roman"/>
-          <w:b/>
-          <w:i/>
-        </w:rPr>
-      </w:pPr>
-      <w:r>
-        <w:rPr>
-          <w:rFonts w:ascii="Cambria" w:hAnsi="Cambria" w:cs="Times New Roman"/>
-          <w:b/>
-          <w:i/>
-        </w:rPr>
-        <w:t>None of the information available on the Website or made available to you in relation to the use of Services constitutes advice</w:t>
-      </w:r>
-    </w:p>
-    <w:p>
-      <w:pPr>
-        <w:spacing w:before="120" w:after="120" w:line="360" w:lineRule="auto"/>
-        <w:jc w:val="both"/>
-        <w:rPr>
-          <w:rFonts w:ascii="Cambria" w:hAnsi="Cambria" w:cs="Times New Roman"/>
-        </w:rPr>
-      </w:pPr>
-      <w:r>
-        <w:rPr>
-          <w:rFonts w:ascii="Cambria" w:hAnsi="Cambria" w:cs="Times New Roman"/>
-        </w:rPr>
-        <w:t>None of the information available on the Website or made available to you in relation to the use of Services (including but not limited to the Indicated Spot Exchange Rate provided in respect of a Token Exchange, which is not indicative of the price at which certain Supported Tokens are being traded on the KyberSwap Platform or other cryptocurrency exchange platforms) constitutes any advice, including but not limited to legal, tax, financial or trading advice. If you are in any doubt as to the action you should take, you should consult your legal, financial, tax or other professional advisors.</w:t>
-      </w:r>
-    </w:p>
-    <w:p>
-      <w:pPr>
-        <w:spacing w:before="120" w:after="120" w:line="360" w:lineRule="auto"/>
-        <w:jc w:val="both"/>
-        <w:rPr>
-          <w:rFonts w:ascii="Cambria" w:hAnsi="Cambria" w:cs="Times New Roman"/>
-          <w:b/>
-          <w:i/>
-        </w:rPr>
-      </w:pPr>
-      <w:r>
-        <w:rPr>
-          <w:rFonts w:ascii="Cambria" w:hAnsi="Cambria" w:cs="Times New Roman"/>
-          <w:b/>
-          <w:i/>
-        </w:rPr>
-        <w:t>A Token Exchange may not be reversible</w:t>
-      </w:r>
-    </w:p>
-    <w:p>
-      <w:pPr>
-        <w:spacing w:before="120" w:after="120" w:line="360" w:lineRule="auto"/>
-        <w:jc w:val="both"/>
-        <w:rPr>
-          <w:rFonts w:ascii="Cambria" w:hAnsi="Cambria" w:cs="Times New Roman"/>
-        </w:rPr>
-      </w:pPr>
-      <w:r>
-        <w:rPr>
-          <w:rFonts w:ascii="Cambria" w:hAnsi="Cambria" w:cs="Times New Roman"/>
-        </w:rPr>
-        <w:t>Transactions which have been signed by the transferor and verified on blockchain networks are generally immutable and effectively irreversible. In the event that you send Offer Tokens to any other destination other than the Kyber Protocol Smart Contract, such Offer Tokens may not be returned. None of the KyberSwap Affiliates assumes any responsibility or makes any warranties or undertakings and shall have no obligation to you if any of the foregoing events occur, including but not limited to any responsibility to recover, or aid/ assist in the recovery, of such Offer Tokens.</w:t>
+        <w:t>destination other than the Kyber Protocol Smart Contract, such Offer Tokens may not be returned. None of the KyberSwap Affiliates assumes any responsibility or makes any warranties or undertakings and shall have no obligation to you if any of the foregoing events occur, including but not limited to any responsibility to recover, or aid/ assist in the recovery, of such Offer Tokens.</w:t>
       </w:r>
     </w:p>
     <w:sectPr>
@@ -7619,7 +7768,7 @@
 </file>
 
 <file path=word/endnotes.xml><?xml version="1.0" encoding="utf-8"?>
-<w:endnotes xmlns:wpc="http://schemas.microsoft.com/office/word/2010/wordprocessingCanvas" xmlns:cx="http://schemas.microsoft.com/office/drawing/2014/chartex" xmlns:cx1="http://schemas.microsoft.com/office/drawing/2015/9/8/chartex" xmlns:cx2="http://schemas.microsoft.com/office/drawing/2015/10/21/chartex" xmlns:cx3="http://schemas.microsoft.com/office/drawing/2016/5/9/chartex" xmlns:cx4="http://schemas.microsoft.com/office/drawing/2016/5/10/chartex" xmlns:cx5="http://schemas.microsoft.com/office/drawing/2016/5/11/chartex" xmlns:cx6="http://schemas.microsoft.com/office/drawing/2016/5/12/chartex" xmlns:cx7="http://schemas.microsoft.com/office/drawing/2016/5/13/chartex" xmlns:cx8="http://schemas.microsoft.com/office/drawing/2016/5/14/chartex" xmlns:mc="http://schemas.openxmlformats.org/markup-compatibility/2006" xmlns:aink="http://schemas.microsoft.com/office/drawing/2016/ink" xmlns:am3d="http://schemas.microsoft.com/office/drawing/2017/model3d" xmlns:o="urn:schemas-microsoft-com:office:office" xmlns:r="http://schemas.openxmlformats.org/officeDocument/2006/relationships" xmlns:m="http://schemas.openxmlformats.org/officeDocument/2006/math" xmlns:v="urn:schemas-microsoft-com:vml" xmlns:wp14="http://schemas.microsoft.com/office/word/2010/wordprocessingDrawing" xmlns:wp="http://schemas.openxmlformats.org/drawingml/2006/wordprocessingDrawing" xmlns:w10="urn:schemas-microsoft-com:office:word" xmlns:w="http://schemas.openxmlformats.org/wordprocessingml/2006/main" xmlns:w14="http://schemas.microsoft.com/office/word/2010/wordml" xmlns:w15="http://schemas.microsoft.com/office/word/2012/wordml" xmlns:w16cid="http://schemas.microsoft.com/office/word/2016/wordml/cid" xmlns:w16se="http://schemas.microsoft.com/office/word/2015/wordml/symex" xmlns:wpg="http://schemas.microsoft.com/office/word/2010/wordprocessingGroup" xmlns:wpi="http://schemas.microsoft.com/office/word/2010/wordprocessingInk" xmlns:wne="http://schemas.microsoft.com/office/word/2006/wordml" xmlns:wps="http://schemas.microsoft.com/office/word/2010/wordprocessingShape" mc:Ignorable="w14 w15 w16se w16cid wp14">
+<w:endnotes xmlns:wpc="http://schemas.microsoft.com/office/word/2010/wordprocessingCanvas" xmlns:cx="http://schemas.microsoft.com/office/drawing/2014/chartex" xmlns:cx1="http://schemas.microsoft.com/office/drawing/2015/9/8/chartex" xmlns:cx2="http://schemas.microsoft.com/office/drawing/2015/10/21/chartex" xmlns:cx3="http://schemas.microsoft.com/office/drawing/2016/5/9/chartex" xmlns:cx4="http://schemas.microsoft.com/office/drawing/2016/5/10/chartex" xmlns:cx5="http://schemas.microsoft.com/office/drawing/2016/5/11/chartex" xmlns:cx6="http://schemas.microsoft.com/office/drawing/2016/5/12/chartex" xmlns:cx7="http://schemas.microsoft.com/office/drawing/2016/5/13/chartex" xmlns:cx8="http://schemas.microsoft.com/office/drawing/2016/5/14/chartex" xmlns:mc="http://schemas.openxmlformats.org/markup-compatibility/2006" xmlns:aink="http://schemas.microsoft.com/office/drawing/2016/ink" xmlns:am3d="http://schemas.microsoft.com/office/drawing/2017/model3d" xmlns:o="urn:schemas-microsoft-com:office:office" xmlns:r="http://schemas.openxmlformats.org/officeDocument/2006/relationships" xmlns:m="http://schemas.openxmlformats.org/officeDocument/2006/math" xmlns:v="urn:schemas-microsoft-com:vml" xmlns:wp14="http://schemas.microsoft.com/office/word/2010/wordprocessingDrawing" xmlns:wp="http://schemas.openxmlformats.org/drawingml/2006/wordprocessingDrawing" xmlns:w10="urn:schemas-microsoft-com:office:word" xmlns:w="http://schemas.openxmlformats.org/wordprocessingml/2006/main" xmlns:w14="http://schemas.microsoft.com/office/word/2010/wordml" xmlns:w15="http://schemas.microsoft.com/office/word/2012/wordml" xmlns:w16cex="http://schemas.microsoft.com/office/word/2018/wordml/cex" xmlns:w16cid="http://schemas.microsoft.com/office/word/2016/wordml/cid" xmlns:w16="http://schemas.microsoft.com/office/word/2018/wordml" xmlns:w16se="http://schemas.microsoft.com/office/word/2015/wordml/symex" xmlns:wpg="http://schemas.microsoft.com/office/word/2010/wordprocessingGroup" xmlns:wpi="http://schemas.microsoft.com/office/word/2010/wordprocessingInk" xmlns:wne="http://schemas.microsoft.com/office/word/2006/wordml" xmlns:wps="http://schemas.microsoft.com/office/word/2010/wordprocessingShape" mc:Ignorable="w14 w15 w16se w16cid w16 w16cex wp14">
   <w:endnote w:type="separator" w:id="-1">
     <w:p>
       <w:pPr>
@@ -7644,7 +7793,7 @@
 </file>
 
 <file path=word/footer1.xml><?xml version="1.0" encoding="utf-8"?>
-<w:ftr xmlns:wpc="http://schemas.microsoft.com/office/word/2010/wordprocessingCanvas" xmlns:cx="http://schemas.microsoft.com/office/drawing/2014/chartex" xmlns:cx1="http://schemas.microsoft.com/office/drawing/2015/9/8/chartex" xmlns:cx2="http://schemas.microsoft.com/office/drawing/2015/10/21/chartex" xmlns:cx3="http://schemas.microsoft.com/office/drawing/2016/5/9/chartex" xmlns:cx4="http://schemas.microsoft.com/office/drawing/2016/5/10/chartex" xmlns:cx5="http://schemas.microsoft.com/office/drawing/2016/5/11/chartex" xmlns:cx6="http://schemas.microsoft.com/office/drawing/2016/5/12/chartex" xmlns:cx7="http://schemas.microsoft.com/office/drawing/2016/5/13/chartex" xmlns:cx8="http://schemas.microsoft.com/office/drawing/2016/5/14/chartex" xmlns:mc="http://schemas.openxmlformats.org/markup-compatibility/2006" xmlns:aink="http://schemas.microsoft.com/office/drawing/2016/ink" xmlns:am3d="http://schemas.microsoft.com/office/drawing/2017/model3d" xmlns:o="urn:schemas-microsoft-com:office:office" xmlns:r="http://schemas.openxmlformats.org/officeDocument/2006/relationships" xmlns:m="http://schemas.openxmlformats.org/officeDocument/2006/math" xmlns:v="urn:schemas-microsoft-com:vml" xmlns:wp14="http://schemas.microsoft.com/office/word/2010/wordprocessingDrawing" xmlns:wp="http://schemas.openxmlformats.org/drawingml/2006/wordprocessingDrawing" xmlns:w10="urn:schemas-microsoft-com:office:word" xmlns:w="http://schemas.openxmlformats.org/wordprocessingml/2006/main" xmlns:w14="http://schemas.microsoft.com/office/word/2010/wordml" xmlns:w15="http://schemas.microsoft.com/office/word/2012/wordml" xmlns:w16cid="http://schemas.microsoft.com/office/word/2016/wordml/cid" xmlns:w16se="http://schemas.microsoft.com/office/word/2015/wordml/symex" xmlns:wpg="http://schemas.microsoft.com/office/word/2010/wordprocessingGroup" xmlns:wpi="http://schemas.microsoft.com/office/word/2010/wordprocessingInk" xmlns:wne="http://schemas.microsoft.com/office/word/2006/wordml" xmlns:wps="http://schemas.microsoft.com/office/word/2010/wordprocessingShape" mc:Ignorable="w14 w15 w16se w16cid wp14">
+<w:ftr xmlns:wpc="http://schemas.microsoft.com/office/word/2010/wordprocessingCanvas" xmlns:cx="http://schemas.microsoft.com/office/drawing/2014/chartex" xmlns:cx1="http://schemas.microsoft.com/office/drawing/2015/9/8/chartex" xmlns:cx2="http://schemas.microsoft.com/office/drawing/2015/10/21/chartex" xmlns:cx3="http://schemas.microsoft.com/office/drawing/2016/5/9/chartex" xmlns:cx4="http://schemas.microsoft.com/office/drawing/2016/5/10/chartex" xmlns:cx5="http://schemas.microsoft.com/office/drawing/2016/5/11/chartex" xmlns:cx6="http://schemas.microsoft.com/office/drawing/2016/5/12/chartex" xmlns:cx7="http://schemas.microsoft.com/office/drawing/2016/5/13/chartex" xmlns:cx8="http://schemas.microsoft.com/office/drawing/2016/5/14/chartex" xmlns:mc="http://schemas.openxmlformats.org/markup-compatibility/2006" xmlns:aink="http://schemas.microsoft.com/office/drawing/2016/ink" xmlns:am3d="http://schemas.microsoft.com/office/drawing/2017/model3d" xmlns:o="urn:schemas-microsoft-com:office:office" xmlns:r="http://schemas.openxmlformats.org/officeDocument/2006/relationships" xmlns:m="http://schemas.openxmlformats.org/officeDocument/2006/math" xmlns:v="urn:schemas-microsoft-com:vml" xmlns:wp14="http://schemas.microsoft.com/office/word/2010/wordprocessingDrawing" xmlns:wp="http://schemas.openxmlformats.org/drawingml/2006/wordprocessingDrawing" xmlns:w10="urn:schemas-microsoft-com:office:word" xmlns:w="http://schemas.openxmlformats.org/wordprocessingml/2006/main" xmlns:w14="http://schemas.microsoft.com/office/word/2010/wordml" xmlns:w15="http://schemas.microsoft.com/office/word/2012/wordml" xmlns:w16cex="http://schemas.microsoft.com/office/word/2018/wordml/cex" xmlns:w16cid="http://schemas.microsoft.com/office/word/2016/wordml/cid" xmlns:w16="http://schemas.microsoft.com/office/word/2018/wordml" xmlns:w16se="http://schemas.microsoft.com/office/word/2015/wordml/symex" xmlns:wpg="http://schemas.microsoft.com/office/word/2010/wordprocessingGroup" xmlns:wpi="http://schemas.microsoft.com/office/word/2010/wordprocessingInk" xmlns:wne="http://schemas.microsoft.com/office/word/2006/wordml" xmlns:wps="http://schemas.microsoft.com/office/word/2010/wordprocessingShape" mc:Ignorable="w14 w15 w16se w16cid w16 w16cex wp14">
   <w:sdt>
     <w:sdtPr>
       <w:rPr>
@@ -7780,7 +7929,7 @@
 </file>
 
 <file path=word/footer2.xml><?xml version="1.0" encoding="utf-8"?>
-<w:ftr xmlns:wpc="http://schemas.microsoft.com/office/word/2010/wordprocessingCanvas" xmlns:cx="http://schemas.microsoft.com/office/drawing/2014/chartex" xmlns:cx1="http://schemas.microsoft.com/office/drawing/2015/9/8/chartex" xmlns:cx2="http://schemas.microsoft.com/office/drawing/2015/10/21/chartex" xmlns:cx3="http://schemas.microsoft.com/office/drawing/2016/5/9/chartex" xmlns:cx4="http://schemas.microsoft.com/office/drawing/2016/5/10/chartex" xmlns:cx5="http://schemas.microsoft.com/office/drawing/2016/5/11/chartex" xmlns:cx6="http://schemas.microsoft.com/office/drawing/2016/5/12/chartex" xmlns:cx7="http://schemas.microsoft.com/office/drawing/2016/5/13/chartex" xmlns:cx8="http://schemas.microsoft.com/office/drawing/2016/5/14/chartex" xmlns:mc="http://schemas.openxmlformats.org/markup-compatibility/2006" xmlns:aink="http://schemas.microsoft.com/office/drawing/2016/ink" xmlns:am3d="http://schemas.microsoft.com/office/drawing/2017/model3d" xmlns:o="urn:schemas-microsoft-com:office:office" xmlns:r="http://schemas.openxmlformats.org/officeDocument/2006/relationships" xmlns:m="http://schemas.openxmlformats.org/officeDocument/2006/math" xmlns:v="urn:schemas-microsoft-com:vml" xmlns:wp14="http://schemas.microsoft.com/office/word/2010/wordprocessingDrawing" xmlns:wp="http://schemas.openxmlformats.org/drawingml/2006/wordprocessingDrawing" xmlns:w10="urn:schemas-microsoft-com:office:word" xmlns:w="http://schemas.openxmlformats.org/wordprocessingml/2006/main" xmlns:w14="http://schemas.microsoft.com/office/word/2010/wordml" xmlns:w15="http://schemas.microsoft.com/office/word/2012/wordml" xmlns:w16cid="http://schemas.microsoft.com/office/word/2016/wordml/cid" xmlns:w16se="http://schemas.microsoft.com/office/word/2015/wordml/symex" xmlns:wpg="http://schemas.microsoft.com/office/word/2010/wordprocessingGroup" xmlns:wpi="http://schemas.microsoft.com/office/word/2010/wordprocessingInk" xmlns:wne="http://schemas.microsoft.com/office/word/2006/wordml" xmlns:wps="http://schemas.microsoft.com/office/word/2010/wordprocessingShape" mc:Ignorable="w14 w15 w16se w16cid wp14">
+<w:ftr xmlns:wpc="http://schemas.microsoft.com/office/word/2010/wordprocessingCanvas" xmlns:cx="http://schemas.microsoft.com/office/drawing/2014/chartex" xmlns:cx1="http://schemas.microsoft.com/office/drawing/2015/9/8/chartex" xmlns:cx2="http://schemas.microsoft.com/office/drawing/2015/10/21/chartex" xmlns:cx3="http://schemas.microsoft.com/office/drawing/2016/5/9/chartex" xmlns:cx4="http://schemas.microsoft.com/office/drawing/2016/5/10/chartex" xmlns:cx5="http://schemas.microsoft.com/office/drawing/2016/5/11/chartex" xmlns:cx6="http://schemas.microsoft.com/office/drawing/2016/5/12/chartex" xmlns:cx7="http://schemas.microsoft.com/office/drawing/2016/5/13/chartex" xmlns:cx8="http://schemas.microsoft.com/office/drawing/2016/5/14/chartex" xmlns:mc="http://schemas.openxmlformats.org/markup-compatibility/2006" xmlns:aink="http://schemas.microsoft.com/office/drawing/2016/ink" xmlns:am3d="http://schemas.microsoft.com/office/drawing/2017/model3d" xmlns:o="urn:schemas-microsoft-com:office:office" xmlns:r="http://schemas.openxmlformats.org/officeDocument/2006/relationships" xmlns:m="http://schemas.openxmlformats.org/officeDocument/2006/math" xmlns:v="urn:schemas-microsoft-com:vml" xmlns:wp14="http://schemas.microsoft.com/office/word/2010/wordprocessingDrawing" xmlns:wp="http://schemas.openxmlformats.org/drawingml/2006/wordprocessingDrawing" xmlns:w10="urn:schemas-microsoft-com:office:word" xmlns:w="http://schemas.openxmlformats.org/wordprocessingml/2006/main" xmlns:w14="http://schemas.microsoft.com/office/word/2010/wordml" xmlns:w15="http://schemas.microsoft.com/office/word/2012/wordml" xmlns:w16cex="http://schemas.microsoft.com/office/word/2018/wordml/cex" xmlns:w16cid="http://schemas.microsoft.com/office/word/2016/wordml/cid" xmlns:w16="http://schemas.microsoft.com/office/word/2018/wordml" xmlns:w16se="http://schemas.microsoft.com/office/word/2015/wordml/symex" xmlns:wpg="http://schemas.microsoft.com/office/word/2010/wordprocessingGroup" xmlns:wpi="http://schemas.microsoft.com/office/word/2010/wordprocessingInk" xmlns:wne="http://schemas.microsoft.com/office/word/2006/wordml" xmlns:wps="http://schemas.microsoft.com/office/word/2010/wordprocessingShape" mc:Ignorable="w14 w15 w16se w16cid w16 w16cex wp14">
   <w:p>
     <w:pPr>
       <w:pBdr>
@@ -7796,7 +7945,7 @@
 </file>
 
 <file path=word/footnotes.xml><?xml version="1.0" encoding="utf-8"?>
-<w:footnotes xmlns:wpc="http://schemas.microsoft.com/office/word/2010/wordprocessingCanvas" xmlns:cx="http://schemas.microsoft.com/office/drawing/2014/chartex" xmlns:cx1="http://schemas.microsoft.com/office/drawing/2015/9/8/chartex" xmlns:cx2="http://schemas.microsoft.com/office/drawing/2015/10/21/chartex" xmlns:cx3="http://schemas.microsoft.com/office/drawing/2016/5/9/chartex" xmlns:cx4="http://schemas.microsoft.com/office/drawing/2016/5/10/chartex" xmlns:cx5="http://schemas.microsoft.com/office/drawing/2016/5/11/chartex" xmlns:cx6="http://schemas.microsoft.com/office/drawing/2016/5/12/chartex" xmlns:cx7="http://schemas.microsoft.com/office/drawing/2016/5/13/chartex" xmlns:cx8="http://schemas.microsoft.com/office/drawing/2016/5/14/chartex" xmlns:mc="http://schemas.openxmlformats.org/markup-compatibility/2006" xmlns:aink="http://schemas.microsoft.com/office/drawing/2016/ink" xmlns:am3d="http://schemas.microsoft.com/office/drawing/2017/model3d" xmlns:o="urn:schemas-microsoft-com:office:office" xmlns:r="http://schemas.openxmlformats.org/officeDocument/2006/relationships" xmlns:m="http://schemas.openxmlformats.org/officeDocument/2006/math" xmlns:v="urn:schemas-microsoft-com:vml" xmlns:wp14="http://schemas.microsoft.com/office/word/2010/wordprocessingDrawing" xmlns:wp="http://schemas.openxmlformats.org/drawingml/2006/wordprocessingDrawing" xmlns:w10="urn:schemas-microsoft-com:office:word" xmlns:w="http://schemas.openxmlformats.org/wordprocessingml/2006/main" xmlns:w14="http://schemas.microsoft.com/office/word/2010/wordml" xmlns:w15="http://schemas.microsoft.com/office/word/2012/wordml" xmlns:w16cid="http://schemas.microsoft.com/office/word/2016/wordml/cid" xmlns:w16se="http://schemas.microsoft.com/office/word/2015/wordml/symex" xmlns:wpg="http://schemas.microsoft.com/office/word/2010/wordprocessingGroup" xmlns:wpi="http://schemas.microsoft.com/office/word/2010/wordprocessingInk" xmlns:wne="http://schemas.microsoft.com/office/word/2006/wordml" xmlns:wps="http://schemas.microsoft.com/office/word/2010/wordprocessingShape" mc:Ignorable="w14 w15 w16se w16cid wp14">
+<w:footnotes xmlns:wpc="http://schemas.microsoft.com/office/word/2010/wordprocessingCanvas" xmlns:cx="http://schemas.microsoft.com/office/drawing/2014/chartex" xmlns:cx1="http://schemas.microsoft.com/office/drawing/2015/9/8/chartex" xmlns:cx2="http://schemas.microsoft.com/office/drawing/2015/10/21/chartex" xmlns:cx3="http://schemas.microsoft.com/office/drawing/2016/5/9/chartex" xmlns:cx4="http://schemas.microsoft.com/office/drawing/2016/5/10/chartex" xmlns:cx5="http://schemas.microsoft.com/office/drawing/2016/5/11/chartex" xmlns:cx6="http://schemas.microsoft.com/office/drawing/2016/5/12/chartex" xmlns:cx7="http://schemas.microsoft.com/office/drawing/2016/5/13/chartex" xmlns:cx8="http://schemas.microsoft.com/office/drawing/2016/5/14/chartex" xmlns:mc="http://schemas.openxmlformats.org/markup-compatibility/2006" xmlns:aink="http://schemas.microsoft.com/office/drawing/2016/ink" xmlns:am3d="http://schemas.microsoft.com/office/drawing/2017/model3d" xmlns:o="urn:schemas-microsoft-com:office:office" xmlns:r="http://schemas.openxmlformats.org/officeDocument/2006/relationships" xmlns:m="http://schemas.openxmlformats.org/officeDocument/2006/math" xmlns:v="urn:schemas-microsoft-com:vml" xmlns:wp14="http://schemas.microsoft.com/office/word/2010/wordprocessingDrawing" xmlns:wp="http://schemas.openxmlformats.org/drawingml/2006/wordprocessingDrawing" xmlns:w10="urn:schemas-microsoft-com:office:word" xmlns:w="http://schemas.openxmlformats.org/wordprocessingml/2006/main" xmlns:w14="http://schemas.microsoft.com/office/word/2010/wordml" xmlns:w15="http://schemas.microsoft.com/office/word/2012/wordml" xmlns:w16cex="http://schemas.microsoft.com/office/word/2018/wordml/cex" xmlns:w16cid="http://schemas.microsoft.com/office/word/2016/wordml/cid" xmlns:w16="http://schemas.microsoft.com/office/word/2018/wordml" xmlns:w16se="http://schemas.microsoft.com/office/word/2015/wordml/symex" xmlns:wpg="http://schemas.microsoft.com/office/word/2010/wordprocessingGroup" xmlns:wpi="http://schemas.microsoft.com/office/word/2010/wordprocessingInk" xmlns:wne="http://schemas.microsoft.com/office/word/2006/wordml" xmlns:wps="http://schemas.microsoft.com/office/word/2010/wordprocessingShape" mc:Ignorable="w14 w15 w16se w16cid w16 w16cex wp14">
   <w:footnote w:type="separator" w:id="-1">
     <w:p>
       <w:pPr>
@@ -7821,7 +7970,7 @@
 </file>
 
 <file path=word/header1.xml><?xml version="1.0" encoding="utf-8"?>
-<w:hdr xmlns:wpc="http://schemas.microsoft.com/office/word/2010/wordprocessingCanvas" xmlns:cx="http://schemas.microsoft.com/office/drawing/2014/chartex" xmlns:cx1="http://schemas.microsoft.com/office/drawing/2015/9/8/chartex" xmlns:cx2="http://schemas.microsoft.com/office/drawing/2015/10/21/chartex" xmlns:cx3="http://schemas.microsoft.com/office/drawing/2016/5/9/chartex" xmlns:cx4="http://schemas.microsoft.com/office/drawing/2016/5/10/chartex" xmlns:cx5="http://schemas.microsoft.com/office/drawing/2016/5/11/chartex" xmlns:cx6="http://schemas.microsoft.com/office/drawing/2016/5/12/chartex" xmlns:cx7="http://schemas.microsoft.com/office/drawing/2016/5/13/chartex" xmlns:cx8="http://schemas.microsoft.com/office/drawing/2016/5/14/chartex" xmlns:mc="http://schemas.openxmlformats.org/markup-compatibility/2006" xmlns:aink="http://schemas.microsoft.com/office/drawing/2016/ink" xmlns:am3d="http://schemas.microsoft.com/office/drawing/2017/model3d" xmlns:o="urn:schemas-microsoft-com:office:office" xmlns:r="http://schemas.openxmlformats.org/officeDocument/2006/relationships" xmlns:m="http://schemas.openxmlformats.org/officeDocument/2006/math" xmlns:v="urn:schemas-microsoft-com:vml" xmlns:wp14="http://schemas.microsoft.com/office/word/2010/wordprocessingDrawing" xmlns:wp="http://schemas.openxmlformats.org/drawingml/2006/wordprocessingDrawing" xmlns:w10="urn:schemas-microsoft-com:office:word" xmlns:w="http://schemas.openxmlformats.org/wordprocessingml/2006/main" xmlns:w14="http://schemas.microsoft.com/office/word/2010/wordml" xmlns:w15="http://schemas.microsoft.com/office/word/2012/wordml" xmlns:w16cid="http://schemas.microsoft.com/office/word/2016/wordml/cid" xmlns:w16se="http://schemas.microsoft.com/office/word/2015/wordml/symex" xmlns:wpg="http://schemas.microsoft.com/office/word/2010/wordprocessingGroup" xmlns:wpi="http://schemas.microsoft.com/office/word/2010/wordprocessingInk" xmlns:wne="http://schemas.microsoft.com/office/word/2006/wordml" xmlns:wps="http://schemas.microsoft.com/office/word/2010/wordprocessingShape" mc:Ignorable="w14 w15 w16se w16cid wp14">
+<w:hdr xmlns:wpc="http://schemas.microsoft.com/office/word/2010/wordprocessingCanvas" xmlns:cx="http://schemas.microsoft.com/office/drawing/2014/chartex" xmlns:cx1="http://schemas.microsoft.com/office/drawing/2015/9/8/chartex" xmlns:cx2="http://schemas.microsoft.com/office/drawing/2015/10/21/chartex" xmlns:cx3="http://schemas.microsoft.com/office/drawing/2016/5/9/chartex" xmlns:cx4="http://schemas.microsoft.com/office/drawing/2016/5/10/chartex" xmlns:cx5="http://schemas.microsoft.com/office/drawing/2016/5/11/chartex" xmlns:cx6="http://schemas.microsoft.com/office/drawing/2016/5/12/chartex" xmlns:cx7="http://schemas.microsoft.com/office/drawing/2016/5/13/chartex" xmlns:cx8="http://schemas.microsoft.com/office/drawing/2016/5/14/chartex" xmlns:mc="http://schemas.openxmlformats.org/markup-compatibility/2006" xmlns:aink="http://schemas.microsoft.com/office/drawing/2016/ink" xmlns:am3d="http://schemas.microsoft.com/office/drawing/2017/model3d" xmlns:o="urn:schemas-microsoft-com:office:office" xmlns:r="http://schemas.openxmlformats.org/officeDocument/2006/relationships" xmlns:m="http://schemas.openxmlformats.org/officeDocument/2006/math" xmlns:v="urn:schemas-microsoft-com:vml" xmlns:wp14="http://schemas.microsoft.com/office/word/2010/wordprocessingDrawing" xmlns:wp="http://schemas.openxmlformats.org/drawingml/2006/wordprocessingDrawing" xmlns:w10="urn:schemas-microsoft-com:office:word" xmlns:w="http://schemas.openxmlformats.org/wordprocessingml/2006/main" xmlns:w14="http://schemas.microsoft.com/office/word/2010/wordml" xmlns:w15="http://schemas.microsoft.com/office/word/2012/wordml" xmlns:w16cex="http://schemas.microsoft.com/office/word/2018/wordml/cex" xmlns:w16cid="http://schemas.microsoft.com/office/word/2016/wordml/cid" xmlns:w16="http://schemas.microsoft.com/office/word/2018/wordml" xmlns:w16se="http://schemas.microsoft.com/office/word/2015/wordml/symex" xmlns:wpg="http://schemas.microsoft.com/office/word/2010/wordprocessingGroup" xmlns:wpi="http://schemas.microsoft.com/office/word/2010/wordprocessingInk" xmlns:wne="http://schemas.microsoft.com/office/word/2006/wordml" xmlns:wps="http://schemas.microsoft.com/office/word/2010/wordprocessingShape" mc:Ignorable="w14 w15 w16se w16cid w16 w16cex wp14">
   <w:p>
     <w:pPr>
       <w:pBdr>
@@ -7912,7 +8061,7 @@
 </file>
 
 <file path=word/header2.xml><?xml version="1.0" encoding="utf-8"?>
-<w:hdr xmlns:wpc="http://schemas.microsoft.com/office/word/2010/wordprocessingCanvas" xmlns:cx="http://schemas.microsoft.com/office/drawing/2014/chartex" xmlns:cx1="http://schemas.microsoft.com/office/drawing/2015/9/8/chartex" xmlns:cx2="http://schemas.microsoft.com/office/drawing/2015/10/21/chartex" xmlns:cx3="http://schemas.microsoft.com/office/drawing/2016/5/9/chartex" xmlns:cx4="http://schemas.microsoft.com/office/drawing/2016/5/10/chartex" xmlns:cx5="http://schemas.microsoft.com/office/drawing/2016/5/11/chartex" xmlns:cx6="http://schemas.microsoft.com/office/drawing/2016/5/12/chartex" xmlns:cx7="http://schemas.microsoft.com/office/drawing/2016/5/13/chartex" xmlns:cx8="http://schemas.microsoft.com/office/drawing/2016/5/14/chartex" xmlns:mc="http://schemas.openxmlformats.org/markup-compatibility/2006" xmlns:aink="http://schemas.microsoft.com/office/drawing/2016/ink" xmlns:am3d="http://schemas.microsoft.com/office/drawing/2017/model3d" xmlns:o="urn:schemas-microsoft-com:office:office" xmlns:r="http://schemas.openxmlformats.org/officeDocument/2006/relationships" xmlns:m="http://schemas.openxmlformats.org/officeDocument/2006/math" xmlns:v="urn:schemas-microsoft-com:vml" xmlns:wp14="http://schemas.microsoft.com/office/word/2010/wordprocessingDrawing" xmlns:wp="http://schemas.openxmlformats.org/drawingml/2006/wordprocessingDrawing" xmlns:w10="urn:schemas-microsoft-com:office:word" xmlns:w="http://schemas.openxmlformats.org/wordprocessingml/2006/main" xmlns:w14="http://schemas.microsoft.com/office/word/2010/wordml" xmlns:w15="http://schemas.microsoft.com/office/word/2012/wordml" xmlns:w16cid="http://schemas.microsoft.com/office/word/2016/wordml/cid" xmlns:w16se="http://schemas.microsoft.com/office/word/2015/wordml/symex" xmlns:wpg="http://schemas.microsoft.com/office/word/2010/wordprocessingGroup" xmlns:wpi="http://schemas.microsoft.com/office/word/2010/wordprocessingInk" xmlns:wne="http://schemas.microsoft.com/office/word/2006/wordml" xmlns:wps="http://schemas.microsoft.com/office/word/2010/wordprocessingShape" mc:Ignorable="w14 w15 w16se w16cid wp14">
+<w:hdr xmlns:wpc="http://schemas.microsoft.com/office/word/2010/wordprocessingCanvas" xmlns:cx="http://schemas.microsoft.com/office/drawing/2014/chartex" xmlns:cx1="http://schemas.microsoft.com/office/drawing/2015/9/8/chartex" xmlns:cx2="http://schemas.microsoft.com/office/drawing/2015/10/21/chartex" xmlns:cx3="http://schemas.microsoft.com/office/drawing/2016/5/9/chartex" xmlns:cx4="http://schemas.microsoft.com/office/drawing/2016/5/10/chartex" xmlns:cx5="http://schemas.microsoft.com/office/drawing/2016/5/11/chartex" xmlns:cx6="http://schemas.microsoft.com/office/drawing/2016/5/12/chartex" xmlns:cx7="http://schemas.microsoft.com/office/drawing/2016/5/13/chartex" xmlns:cx8="http://schemas.microsoft.com/office/drawing/2016/5/14/chartex" xmlns:mc="http://schemas.openxmlformats.org/markup-compatibility/2006" xmlns:aink="http://schemas.microsoft.com/office/drawing/2016/ink" xmlns:am3d="http://schemas.microsoft.com/office/drawing/2017/model3d" xmlns:o="urn:schemas-microsoft-com:office:office" xmlns:r="http://schemas.openxmlformats.org/officeDocument/2006/relationships" xmlns:m="http://schemas.openxmlformats.org/officeDocument/2006/math" xmlns:v="urn:schemas-microsoft-com:vml" xmlns:wp14="http://schemas.microsoft.com/office/word/2010/wordprocessingDrawing" xmlns:wp="http://schemas.openxmlformats.org/drawingml/2006/wordprocessingDrawing" xmlns:w10="urn:schemas-microsoft-com:office:word" xmlns:w="http://schemas.openxmlformats.org/wordprocessingml/2006/main" xmlns:w14="http://schemas.microsoft.com/office/word/2010/wordml" xmlns:w15="http://schemas.microsoft.com/office/word/2012/wordml" xmlns:w16cex="http://schemas.microsoft.com/office/word/2018/wordml/cex" xmlns:w16cid="http://schemas.microsoft.com/office/word/2016/wordml/cid" xmlns:w16="http://schemas.microsoft.com/office/word/2018/wordml" xmlns:w16se="http://schemas.microsoft.com/office/word/2015/wordml/symex" xmlns:wpg="http://schemas.microsoft.com/office/word/2010/wordprocessingGroup" xmlns:wpi="http://schemas.microsoft.com/office/word/2010/wordprocessingInk" xmlns:wne="http://schemas.microsoft.com/office/word/2006/wordml" xmlns:wps="http://schemas.microsoft.com/office/word/2010/wordprocessingShape" mc:Ignorable="w14 w15 w16se w16cid w16 w16cex wp14">
   <w:p>
     <w:pPr>
       <w:pBdr>
@@ -7928,7 +8077,7 @@
 </file>
 
 <file path=word/numbering.xml><?xml version="1.0" encoding="utf-8"?>
-<w:numbering xmlns:wpc="http://schemas.microsoft.com/office/word/2010/wordprocessingCanvas" xmlns:cx="http://schemas.microsoft.com/office/drawing/2014/chartex" xmlns:cx1="http://schemas.microsoft.com/office/drawing/2015/9/8/chartex" xmlns:cx2="http://schemas.microsoft.com/office/drawing/2015/10/21/chartex" xmlns:cx3="http://schemas.microsoft.com/office/drawing/2016/5/9/chartex" xmlns:cx4="http://schemas.microsoft.com/office/drawing/2016/5/10/chartex" xmlns:cx5="http://schemas.microsoft.com/office/drawing/2016/5/11/chartex" xmlns:cx6="http://schemas.microsoft.com/office/drawing/2016/5/12/chartex" xmlns:cx7="http://schemas.microsoft.com/office/drawing/2016/5/13/chartex" xmlns:cx8="http://schemas.microsoft.com/office/drawing/2016/5/14/chartex" xmlns:mc="http://schemas.openxmlformats.org/markup-compatibility/2006" xmlns:aink="http://schemas.microsoft.com/office/drawing/2016/ink" xmlns:am3d="http://schemas.microsoft.com/office/drawing/2017/model3d" xmlns:o="urn:schemas-microsoft-com:office:office" xmlns:r="http://schemas.openxmlformats.org/officeDocument/2006/relationships" xmlns:m="http://schemas.openxmlformats.org/officeDocument/2006/math" xmlns:v="urn:schemas-microsoft-com:vml" xmlns:wp14="http://schemas.microsoft.com/office/word/2010/wordprocessingDrawing" xmlns:wp="http://schemas.openxmlformats.org/drawingml/2006/wordprocessingDrawing" xmlns:w10="urn:schemas-microsoft-com:office:word" xmlns:w="http://schemas.openxmlformats.org/wordprocessingml/2006/main" xmlns:w14="http://schemas.microsoft.com/office/word/2010/wordml" xmlns:w15="http://schemas.microsoft.com/office/word/2012/wordml" xmlns:w16cid="http://schemas.microsoft.com/office/word/2016/wordml/cid" xmlns:w16se="http://schemas.microsoft.com/office/word/2015/wordml/symex" xmlns:wpg="http://schemas.microsoft.com/office/word/2010/wordprocessingGroup" xmlns:wpi="http://schemas.microsoft.com/office/word/2010/wordprocessingInk" xmlns:wne="http://schemas.microsoft.com/office/word/2006/wordml" xmlns:wps="http://schemas.microsoft.com/office/word/2010/wordprocessingShape" mc:Ignorable="w14 w15 w16se w16cid wp14">
+<w:numbering xmlns:wpc="http://schemas.microsoft.com/office/word/2010/wordprocessingCanvas" xmlns:cx="http://schemas.microsoft.com/office/drawing/2014/chartex" xmlns:cx1="http://schemas.microsoft.com/office/drawing/2015/9/8/chartex" xmlns:cx2="http://schemas.microsoft.com/office/drawing/2015/10/21/chartex" xmlns:cx3="http://schemas.microsoft.com/office/drawing/2016/5/9/chartex" xmlns:cx4="http://schemas.microsoft.com/office/drawing/2016/5/10/chartex" xmlns:cx5="http://schemas.microsoft.com/office/drawing/2016/5/11/chartex" xmlns:cx6="http://schemas.microsoft.com/office/drawing/2016/5/12/chartex" xmlns:cx7="http://schemas.microsoft.com/office/drawing/2016/5/13/chartex" xmlns:cx8="http://schemas.microsoft.com/office/drawing/2016/5/14/chartex" xmlns:mc="http://schemas.openxmlformats.org/markup-compatibility/2006" xmlns:aink="http://schemas.microsoft.com/office/drawing/2016/ink" xmlns:am3d="http://schemas.microsoft.com/office/drawing/2017/model3d" xmlns:o="urn:schemas-microsoft-com:office:office" xmlns:r="http://schemas.openxmlformats.org/officeDocument/2006/relationships" xmlns:m="http://schemas.openxmlformats.org/officeDocument/2006/math" xmlns:v="urn:schemas-microsoft-com:vml" xmlns:wp14="http://schemas.microsoft.com/office/word/2010/wordprocessingDrawing" xmlns:wp="http://schemas.openxmlformats.org/drawingml/2006/wordprocessingDrawing" xmlns:w10="urn:schemas-microsoft-com:office:word" xmlns:w="http://schemas.openxmlformats.org/wordprocessingml/2006/main" xmlns:w14="http://schemas.microsoft.com/office/word/2010/wordml" xmlns:w15="http://schemas.microsoft.com/office/word/2012/wordml" xmlns:w16cex="http://schemas.microsoft.com/office/word/2018/wordml/cex" xmlns:w16cid="http://schemas.microsoft.com/office/word/2016/wordml/cid" xmlns:w16="http://schemas.microsoft.com/office/word/2018/wordml" xmlns:w16se="http://schemas.microsoft.com/office/word/2015/wordml/symex" xmlns:wpg="http://schemas.microsoft.com/office/word/2010/wordprocessingGroup" xmlns:wpi="http://schemas.microsoft.com/office/word/2010/wordprocessingInk" xmlns:wne="http://schemas.microsoft.com/office/word/2006/wordml" xmlns:wps="http://schemas.microsoft.com/office/word/2010/wordprocessingShape" mc:Ignorable="w14 w15 w16se w16cid w16 w16cex wp14">
   <w:abstractNum w:abstractNumId="0" w15:restartNumberingAfterBreak="0">
     <w:nsid w:val="05FF24B9"/>
     <w:multiLevelType w:val="hybridMultilevel"/>
@@ -9737,7 +9886,7 @@
 </file>
 
 <file path=word/styles.xml><?xml version="1.0" encoding="utf-8"?>
-<w:styles xmlns:mc="http://schemas.openxmlformats.org/markup-compatibility/2006" xmlns:r="http://schemas.openxmlformats.org/officeDocument/2006/relationships" xmlns:w="http://schemas.openxmlformats.org/wordprocessingml/2006/main" xmlns:w14="http://schemas.microsoft.com/office/word/2010/wordml" xmlns:w15="http://schemas.microsoft.com/office/word/2012/wordml" xmlns:w16cid="http://schemas.microsoft.com/office/word/2016/wordml/cid" xmlns:w16se="http://schemas.microsoft.com/office/word/2015/wordml/symex" mc:Ignorable="w14 w15 w16se w16cid">
+<w:styles xmlns:mc="http://schemas.openxmlformats.org/markup-compatibility/2006" xmlns:r="http://schemas.openxmlformats.org/officeDocument/2006/relationships" xmlns:w="http://schemas.openxmlformats.org/wordprocessingml/2006/main" xmlns:w14="http://schemas.microsoft.com/office/word/2010/wordml" xmlns:w15="http://schemas.microsoft.com/office/word/2012/wordml" xmlns:w16cex="http://schemas.microsoft.com/office/word/2018/wordml/cex" xmlns:w16cid="http://schemas.microsoft.com/office/word/2016/wordml/cid" xmlns:w16="http://schemas.microsoft.com/office/word/2018/wordml" xmlns:w16se="http://schemas.microsoft.com/office/word/2015/wordml/symex" mc:Ignorable="w14 w15 w16se w16cid w16 w16cex">
   <w:docDefaults>
     <w:rPrDefault>
       <w:rPr>

</xml_diff>